<commit_message>
fix tender cost reduction calculation and view in DOMC templates
</commit_message>
<xml_diff>
--- a/marer/templates/documents/issue_domc_up_to_1500000.docx
+++ b/marer/templates/documents/issue_domc_up_to_1500000.docx
@@ -991,7 +991,7 @@
           <w:rFonts w:ascii="Times New Roman" w:hAnsi="Times New Roman"/>
           <w:u w:val="single"/>
         </w:rPr>
-        <w:t>}</w:t>
+        <w:t>}%</w:t>
       </w:r>
     </w:p>
     <w:p>
@@ -1216,14 +1216,19 @@
         </w:rPr>
       </w:pPr>
       <w:r>
-        <w:rPr/>
+        <w:rPr>
+          <w:rFonts w:ascii="Times New Roman" w:hAnsi="Times New Roman"/>
+          <w:i/>
+          <w:sz w:val="20"/>
+          <w:szCs w:val="20"/>
+        </w:rPr>
       </w:r>
     </w:p>
     <w:tbl>
       <w:tblPr>
         <w:tblW w:w="9300" w:type="dxa"/>
         <w:jc w:val="left"/>
-        <w:tblInd w:w="84" w:type="dxa"/>
+        <w:tblInd w:w="79" w:type="dxa"/>
         <w:tblBorders>
           <w:top w:val="single" w:sz="4" w:space="0" w:color="00000A"/>
           <w:left w:val="single" w:sz="4" w:space="0" w:color="00000A"/>
@@ -1232,7 +1237,7 @@
         </w:tblBorders>
         <w:tblCellMar>
           <w:top w:w="0" w:type="dxa"/>
-          <w:left w:w="78" w:type="dxa"/>
+          <w:left w:w="73" w:type="dxa"/>
           <w:bottom w:w="0" w:type="dxa"/>
           <w:right w:w="108" w:type="dxa"/>
         </w:tblCellMar>
@@ -1240,7 +1245,7 @@
       </w:tblPr>
       <w:tblGrid>
         <w:gridCol w:w="5723"/>
-        <w:gridCol w:w="1189"/>
+        <w:gridCol w:w="1188"/>
         <w:gridCol w:w="1200"/>
         <w:gridCol w:w="1188"/>
       </w:tblGrid>
@@ -1248,7 +1253,7 @@
         <w:trPr/>
         <w:tc>
           <w:tcPr>
-            <w:tcW w:w="6912" w:type="dxa"/>
+            <w:tcW w:w="6911" w:type="dxa"/>
             <w:gridSpan w:val="2"/>
             <w:tcBorders>
               <w:top w:val="single" w:sz="4" w:space="0" w:color="00000A"/>
@@ -1258,7 +1263,7 @@
             </w:tcBorders>
             <w:shd w:fill="auto" w:val="clear"/>
             <w:tcMar>
-              <w:left w:w="78" w:type="dxa"/>
+              <w:left w:w="73" w:type="dxa"/>
             </w:tcMar>
           </w:tcPr>
           <w:p>
@@ -1292,7 +1297,7 @@
             </w:tcBorders>
             <w:shd w:fill="auto" w:val="clear"/>
             <w:tcMar>
-              <w:left w:w="78" w:type="dxa"/>
+              <w:left w:w="73" w:type="dxa"/>
             </w:tcMar>
             <w:vAlign w:val="center"/>
           </w:tcPr>
@@ -1328,7 +1333,7 @@
             </w:tcBorders>
             <w:shd w:fill="auto" w:val="clear"/>
             <w:tcMar>
-              <w:left w:w="78" w:type="dxa"/>
+              <w:left w:w="73" w:type="dxa"/>
             </w:tcMar>
             <w:vAlign w:val="center"/>
           </w:tcPr>
@@ -1356,7 +1361,7 @@
         <w:trPr/>
         <w:tc>
           <w:tcPr>
-            <w:tcW w:w="6912" w:type="dxa"/>
+            <w:tcW w:w="6911" w:type="dxa"/>
             <w:gridSpan w:val="2"/>
             <w:tcBorders>
               <w:top w:val="single" w:sz="4" w:space="0" w:color="00000A"/>
@@ -1366,7 +1371,7 @@
             </w:tcBorders>
             <w:shd w:fill="auto" w:val="clear"/>
             <w:tcMar>
-              <w:left w:w="78" w:type="dxa"/>
+              <w:left w:w="73" w:type="dxa"/>
             </w:tcMar>
           </w:tcPr>
           <w:p>
@@ -1400,7 +1405,7 @@
             </w:tcBorders>
             <w:shd w:fill="auto" w:val="clear"/>
             <w:tcMar>
-              <w:left w:w="78" w:type="dxa"/>
+              <w:left w:w="73" w:type="dxa"/>
             </w:tcMar>
             <w:vAlign w:val="center"/>
           </w:tcPr>
@@ -1436,7 +1441,7 @@
             </w:tcBorders>
             <w:shd w:fill="auto" w:val="clear"/>
             <w:tcMar>
-              <w:left w:w="78" w:type="dxa"/>
+              <w:left w:w="73" w:type="dxa"/>
             </w:tcMar>
             <w:vAlign w:val="center"/>
           </w:tcPr>
@@ -1475,7 +1480,7 @@
             </w:tcBorders>
             <w:shd w:fill="auto" w:val="clear"/>
             <w:tcMar>
-              <w:left w:w="78" w:type="dxa"/>
+              <w:left w:w="73" w:type="dxa"/>
             </w:tcMar>
           </w:tcPr>
           <w:p>
@@ -1492,25 +1497,13 @@
               <w:rPr>
                 <w:rFonts w:ascii="Times New Roman" w:hAnsi="Times New Roman"/>
               </w:rPr>
-              <w:t xml:space="preserve">Выручка за </w:t>
-            </w:r>
-            <w:r>
-              <w:rPr>
-                <w:rFonts w:ascii="Times New Roman" w:hAnsi="Times New Roman"/>
-              </w:rPr>
-              <w:t xml:space="preserve">Предыдущий завершенный год/ за </w:t>
-            </w:r>
-            <w:r>
-              <w:rPr>
-                <w:rFonts w:ascii="Times New Roman" w:hAnsi="Times New Roman"/>
-              </w:rPr>
-              <w:t>Последний завершенный год/ за последний отчетный период</w:t>
-            </w:r>
-          </w:p>
-        </w:tc>
-        <w:tc>
-          <w:tcPr>
-            <w:tcW w:w="1189" w:type="dxa"/>
+              <w:t>Выручка за Предыдущий завершенный год/ за Последний завершенный год/ за последний отчетный период</w:t>
+            </w:r>
+          </w:p>
+        </w:tc>
+        <w:tc>
+          <w:tcPr>
+            <w:tcW w:w="1188" w:type="dxa"/>
             <w:tcBorders>
               <w:top w:val="single" w:sz="4" w:space="0" w:color="00000A"/>
               <w:left w:val="single" w:sz="4" w:space="0" w:color="00000A"/>
@@ -1519,7 +1512,7 @@
             </w:tcBorders>
             <w:shd w:fill="auto" w:val="clear"/>
             <w:tcMar>
-              <w:left w:w="78" w:type="dxa"/>
+              <w:left w:w="73" w:type="dxa"/>
             </w:tcMar>
             <w:vAlign w:val="center"/>
           </w:tcPr>
@@ -1538,21 +1531,7 @@
                 <w:rFonts w:ascii="Times New Roman" w:hAnsi="Times New Roman"/>
                 <w:lang w:val="en-US"/>
               </w:rPr>
-              <w:t>{balance_code_2110_offset_</w:t>
-            </w:r>
-            <w:r>
-              <w:rPr>
-                <w:rFonts w:ascii="Times New Roman" w:hAnsi="Times New Roman"/>
-                <w:lang w:val="en-US"/>
-              </w:rPr>
-              <w:t>2</w:t>
-            </w:r>
-            <w:r>
-              <w:rPr>
-                <w:rFonts w:ascii="Times New Roman" w:hAnsi="Times New Roman"/>
-                <w:lang w:val="en-US"/>
-              </w:rPr>
-              <w:t>}</w:t>
+              <w:t>{balance_code_2110_offset_2}</w:t>
             </w:r>
           </w:p>
         </w:tc>
@@ -1569,7 +1548,7 @@
             </w:tcBorders>
             <w:shd w:fill="auto" w:val="clear"/>
             <w:tcMar>
-              <w:left w:w="78" w:type="dxa"/>
+              <w:left w:w="73" w:type="dxa"/>
             </w:tcMar>
             <w:vAlign w:val="center"/>
           </w:tcPr>
@@ -1605,7 +1584,7 @@
             </w:tcBorders>
             <w:shd w:fill="auto" w:val="clear"/>
             <w:tcMar>
-              <w:left w:w="78" w:type="dxa"/>
+              <w:left w:w="73" w:type="dxa"/>
             </w:tcMar>
             <w:vAlign w:val="center"/>
           </w:tcPr>
@@ -1633,7 +1612,7 @@
         <w:trPr/>
         <w:tc>
           <w:tcPr>
-            <w:tcW w:w="6912" w:type="dxa"/>
+            <w:tcW w:w="6911" w:type="dxa"/>
             <w:gridSpan w:val="2"/>
             <w:tcBorders>
               <w:top w:val="single" w:sz="4" w:space="0" w:color="00000A"/>
@@ -1643,7 +1622,7 @@
             </w:tcBorders>
             <w:shd w:fill="auto" w:val="clear"/>
             <w:tcMar>
-              <w:left w:w="78" w:type="dxa"/>
+              <w:left w:w="73" w:type="dxa"/>
             </w:tcMar>
           </w:tcPr>
           <w:p>
@@ -1677,7 +1656,7 @@
             </w:tcBorders>
             <w:shd w:fill="auto" w:val="clear"/>
             <w:tcMar>
-              <w:left w:w="78" w:type="dxa"/>
+              <w:left w:w="73" w:type="dxa"/>
             </w:tcMar>
             <w:vAlign w:val="center"/>
           </w:tcPr>
@@ -1713,7 +1692,7 @@
             </w:tcBorders>
             <w:shd w:fill="auto" w:val="clear"/>
             <w:tcMar>
-              <w:left w:w="78" w:type="dxa"/>
+              <w:left w:w="73" w:type="dxa"/>
             </w:tcMar>
             <w:vAlign w:val="center"/>
           </w:tcPr>
@@ -1792,9 +1771,9 @@
         <w:tblLook w:noVBand="1" w:val="04a0" w:noHBand="0" w:lastColumn="0" w:firstColumn="1" w:lastRow="0" w:firstRow="1"/>
       </w:tblPr>
       <w:tblGrid>
-        <w:gridCol w:w="533"/>
+        <w:gridCol w:w="532"/>
         <w:gridCol w:w="6720"/>
-        <w:gridCol w:w="4"/>
+        <w:gridCol w:w="5"/>
         <w:gridCol w:w="2124"/>
       </w:tblGrid>
       <w:tr>
@@ -1803,7 +1782,7 @@
         </w:trPr>
         <w:tc>
           <w:tcPr>
-            <w:tcW w:w="533" w:type="dxa"/>
+            <w:tcW w:w="532" w:type="dxa"/>
             <w:tcBorders/>
             <w:shd w:fill="auto" w:val="clear"/>
             <w:vAlign w:val="bottom"/>
@@ -1829,7 +1808,7 @@
         </w:tc>
         <w:tc>
           <w:tcPr>
-            <w:tcW w:w="8848" w:type="dxa"/>
+            <w:tcW w:w="8849" w:type="dxa"/>
             <w:gridSpan w:val="3"/>
             <w:tcBorders/>
             <w:shd w:fill="auto" w:val="clear"/>
@@ -1872,7 +1851,7 @@
         </w:trPr>
         <w:tc>
           <w:tcPr>
-            <w:tcW w:w="533" w:type="dxa"/>
+            <w:tcW w:w="532" w:type="dxa"/>
             <w:tcBorders/>
             <w:shd w:fill="auto" w:val="clear"/>
             <w:vAlign w:val="bottom"/>
@@ -1898,7 +1877,7 @@
         </w:tc>
         <w:tc>
           <w:tcPr>
-            <w:tcW w:w="8848" w:type="dxa"/>
+            <w:tcW w:w="8849" w:type="dxa"/>
             <w:gridSpan w:val="3"/>
             <w:tcBorders/>
             <w:shd w:fill="auto" w:val="clear"/>
@@ -1941,7 +1920,7 @@
         </w:trPr>
         <w:tc>
           <w:tcPr>
-            <w:tcW w:w="533" w:type="dxa"/>
+            <w:tcW w:w="532" w:type="dxa"/>
             <w:tcBorders>
               <w:top w:val="single" w:sz="8" w:space="0" w:color="00000A"/>
               <w:left w:val="single" w:sz="8" w:space="0" w:color="00000A"/>
@@ -1952,7 +1931,7 @@
             </w:tcBorders>
             <w:shd w:fill="auto" w:val="clear"/>
             <w:tcMar>
-              <w:left w:w="68" w:type="dxa"/>
+              <w:left w:w="58" w:type="dxa"/>
             </w:tcMar>
             <w:vAlign w:val="bottom"/>
           </w:tcPr>
@@ -2011,7 +1990,7 @@
             </w:tcBorders>
             <w:shd w:fill="auto" w:val="clear"/>
             <w:tcMar>
-              <w:left w:w="78" w:type="dxa"/>
+              <w:left w:w="68" w:type="dxa"/>
             </w:tcMar>
             <w:vAlign w:val="center"/>
           </w:tcPr>
@@ -2047,7 +2026,7 @@
         </w:tc>
         <w:tc>
           <w:tcPr>
-            <w:tcW w:w="2128" w:type="dxa"/>
+            <w:tcW w:w="2129" w:type="dxa"/>
             <w:gridSpan w:val="2"/>
             <w:tcBorders>
               <w:top w:val="single" w:sz="8" w:space="0" w:color="00000A"/>
@@ -2059,7 +2038,7 @@
             </w:tcBorders>
             <w:shd w:fill="auto" w:val="clear"/>
             <w:tcMar>
-              <w:left w:w="78" w:type="dxa"/>
+              <w:left w:w="68" w:type="dxa"/>
             </w:tcMar>
             <w:vAlign w:val="center"/>
           </w:tcPr>
@@ -2100,7 +2079,7 @@
         </w:trPr>
         <w:tc>
           <w:tcPr>
-            <w:tcW w:w="533" w:type="dxa"/>
+            <w:tcW w:w="532" w:type="dxa"/>
             <w:tcBorders>
               <w:top w:val="single" w:sz="8" w:space="0" w:color="00000A"/>
               <w:left w:val="single" w:sz="8" w:space="0" w:color="00000A"/>
@@ -2111,7 +2090,7 @@
             </w:tcBorders>
             <w:shd w:fill="auto" w:val="clear"/>
             <w:tcMar>
-              <w:left w:w="68" w:type="dxa"/>
+              <w:left w:w="58" w:type="dxa"/>
             </w:tcMar>
             <w:vAlign w:val="bottom"/>
           </w:tcPr>
@@ -2158,7 +2137,7 @@
             </w:tcBorders>
             <w:shd w:fill="auto" w:val="clear"/>
             <w:tcMar>
-              <w:left w:w="78" w:type="dxa"/>
+              <w:left w:w="68" w:type="dxa"/>
             </w:tcMar>
             <w:vAlign w:val="center"/>
           </w:tcPr>
@@ -2184,7 +2163,7 @@
         </w:tc>
         <w:tc>
           <w:tcPr>
-            <w:tcW w:w="2128" w:type="dxa"/>
+            <w:tcW w:w="2129" w:type="dxa"/>
             <w:gridSpan w:val="2"/>
             <w:tcBorders>
               <w:top w:val="single" w:sz="8" w:space="0" w:color="00000A"/>
@@ -2196,7 +2175,7 @@
             </w:tcBorders>
             <w:shd w:fill="auto" w:val="clear"/>
             <w:tcMar>
-              <w:left w:w="78" w:type="dxa"/>
+              <w:left w:w="68" w:type="dxa"/>
             </w:tcMar>
             <w:vAlign w:val="center"/>
           </w:tcPr>
@@ -2230,7 +2209,7 @@
         </w:trPr>
         <w:tc>
           <w:tcPr>
-            <w:tcW w:w="533" w:type="dxa"/>
+            <w:tcW w:w="532" w:type="dxa"/>
             <w:tcBorders>
               <w:top w:val="single" w:sz="8" w:space="0" w:color="00000A"/>
               <w:left w:val="single" w:sz="8" w:space="0" w:color="00000A"/>
@@ -2241,7 +2220,7 @@
             </w:tcBorders>
             <w:shd w:fill="auto" w:val="clear"/>
             <w:tcMar>
-              <w:left w:w="68" w:type="dxa"/>
+              <w:left w:w="58" w:type="dxa"/>
             </w:tcMar>
             <w:vAlign w:val="bottom"/>
           </w:tcPr>
@@ -2288,7 +2267,7 @@
             </w:tcBorders>
             <w:shd w:fill="auto" w:val="clear"/>
             <w:tcMar>
-              <w:left w:w="78" w:type="dxa"/>
+              <w:left w:w="68" w:type="dxa"/>
             </w:tcMar>
             <w:vAlign w:val="center"/>
           </w:tcPr>
@@ -2314,7 +2293,7 @@
         </w:tc>
         <w:tc>
           <w:tcPr>
-            <w:tcW w:w="2128" w:type="dxa"/>
+            <w:tcW w:w="2129" w:type="dxa"/>
             <w:gridSpan w:val="2"/>
             <w:tcBorders>
               <w:top w:val="single" w:sz="8" w:space="0" w:color="00000A"/>
@@ -2326,7 +2305,7 @@
             </w:tcBorders>
             <w:shd w:fill="auto" w:val="clear"/>
             <w:tcMar>
-              <w:left w:w="78" w:type="dxa"/>
+              <w:left w:w="68" w:type="dxa"/>
             </w:tcMar>
             <w:vAlign w:val="center"/>
           </w:tcPr>
@@ -2360,7 +2339,7 @@
         </w:trPr>
         <w:tc>
           <w:tcPr>
-            <w:tcW w:w="533" w:type="dxa"/>
+            <w:tcW w:w="532" w:type="dxa"/>
             <w:tcBorders>
               <w:top w:val="single" w:sz="8" w:space="0" w:color="00000A"/>
               <w:left w:val="single" w:sz="8" w:space="0" w:color="00000A"/>
@@ -2371,7 +2350,7 @@
             </w:tcBorders>
             <w:shd w:fill="auto" w:val="clear"/>
             <w:tcMar>
-              <w:left w:w="68" w:type="dxa"/>
+              <w:left w:w="58" w:type="dxa"/>
             </w:tcMar>
             <w:vAlign w:val="bottom"/>
           </w:tcPr>
@@ -2418,7 +2397,7 @@
             </w:tcBorders>
             <w:shd w:fill="auto" w:val="clear"/>
             <w:tcMar>
-              <w:left w:w="78" w:type="dxa"/>
+              <w:left w:w="68" w:type="dxa"/>
             </w:tcMar>
             <w:vAlign w:val="center"/>
           </w:tcPr>
@@ -2453,7 +2432,7 @@
         </w:tc>
         <w:tc>
           <w:tcPr>
-            <w:tcW w:w="2128" w:type="dxa"/>
+            <w:tcW w:w="2129" w:type="dxa"/>
             <w:gridSpan w:val="2"/>
             <w:tcBorders>
               <w:top w:val="single" w:sz="8" w:space="0" w:color="00000A"/>
@@ -2465,7 +2444,7 @@
             </w:tcBorders>
             <w:shd w:fill="auto" w:val="clear"/>
             <w:tcMar>
-              <w:left w:w="78" w:type="dxa"/>
+              <w:left w:w="68" w:type="dxa"/>
             </w:tcMar>
             <w:vAlign w:val="center"/>
           </w:tcPr>
@@ -2499,7 +2478,7 @@
         </w:trPr>
         <w:tc>
           <w:tcPr>
-            <w:tcW w:w="533" w:type="dxa"/>
+            <w:tcW w:w="532" w:type="dxa"/>
             <w:tcBorders>
               <w:top w:val="single" w:sz="8" w:space="0" w:color="00000A"/>
               <w:left w:val="single" w:sz="8" w:space="0" w:color="00000A"/>
@@ -2510,7 +2489,7 @@
             </w:tcBorders>
             <w:shd w:fill="auto" w:val="clear"/>
             <w:tcMar>
-              <w:left w:w="68" w:type="dxa"/>
+              <w:left w:w="58" w:type="dxa"/>
             </w:tcMar>
             <w:vAlign w:val="bottom"/>
           </w:tcPr>
@@ -2557,7 +2536,7 @@
             </w:tcBorders>
             <w:shd w:fill="auto" w:val="clear"/>
             <w:tcMar>
-              <w:left w:w="78" w:type="dxa"/>
+              <w:left w:w="68" w:type="dxa"/>
             </w:tcMar>
             <w:vAlign w:val="center"/>
           </w:tcPr>
@@ -2592,7 +2571,7 @@
         </w:tc>
         <w:tc>
           <w:tcPr>
-            <w:tcW w:w="2128" w:type="dxa"/>
+            <w:tcW w:w="2129" w:type="dxa"/>
             <w:gridSpan w:val="2"/>
             <w:tcBorders>
               <w:top w:val="single" w:sz="8" w:space="0" w:color="00000A"/>
@@ -2604,7 +2583,7 @@
             </w:tcBorders>
             <w:shd w:fill="auto" w:val="clear"/>
             <w:tcMar>
-              <w:left w:w="78" w:type="dxa"/>
+              <w:left w:w="68" w:type="dxa"/>
             </w:tcMar>
             <w:vAlign w:val="center"/>
           </w:tcPr>
@@ -2638,7 +2617,7 @@
         </w:trPr>
         <w:tc>
           <w:tcPr>
-            <w:tcW w:w="533" w:type="dxa"/>
+            <w:tcW w:w="532" w:type="dxa"/>
             <w:tcBorders>
               <w:top w:val="single" w:sz="8" w:space="0" w:color="00000A"/>
               <w:left w:val="single" w:sz="8" w:space="0" w:color="00000A"/>
@@ -2649,7 +2628,7 @@
             </w:tcBorders>
             <w:shd w:fill="auto" w:val="clear"/>
             <w:tcMar>
-              <w:left w:w="68" w:type="dxa"/>
+              <w:left w:w="58" w:type="dxa"/>
             </w:tcMar>
             <w:vAlign w:val="bottom"/>
           </w:tcPr>
@@ -2696,7 +2675,7 @@
             </w:tcBorders>
             <w:shd w:color="000000" w:fill="D8D8D8" w:val="clear"/>
             <w:tcMar>
-              <w:left w:w="78" w:type="dxa"/>
+              <w:left w:w="68" w:type="dxa"/>
             </w:tcMar>
             <w:vAlign w:val="center"/>
           </w:tcPr>
@@ -2731,7 +2710,7 @@
         </w:tc>
         <w:tc>
           <w:tcPr>
-            <w:tcW w:w="2128" w:type="dxa"/>
+            <w:tcW w:w="2129" w:type="dxa"/>
             <w:gridSpan w:val="2"/>
             <w:tcBorders>
               <w:top w:val="single" w:sz="8" w:space="0" w:color="00000A"/>
@@ -2743,7 +2722,7 @@
             </w:tcBorders>
             <w:shd w:color="000000" w:fill="D8D8D8" w:val="clear"/>
             <w:tcMar>
-              <w:left w:w="78" w:type="dxa"/>
+              <w:left w:w="68" w:type="dxa"/>
             </w:tcMar>
             <w:vAlign w:val="center"/>
           </w:tcPr>
@@ -2784,7 +2763,7 @@
         </w:trPr>
         <w:tc>
           <w:tcPr>
-            <w:tcW w:w="533" w:type="dxa"/>
+            <w:tcW w:w="532" w:type="dxa"/>
             <w:tcBorders>
               <w:top w:val="single" w:sz="8" w:space="0" w:color="00000A"/>
               <w:left w:val="single" w:sz="8" w:space="0" w:color="00000A"/>
@@ -2795,7 +2774,7 @@
             </w:tcBorders>
             <w:shd w:fill="auto" w:val="clear"/>
             <w:tcMar>
-              <w:left w:w="68" w:type="dxa"/>
+              <w:left w:w="58" w:type="dxa"/>
             </w:tcMar>
             <w:vAlign w:val="bottom"/>
           </w:tcPr>
@@ -2842,7 +2821,7 @@
             </w:tcBorders>
             <w:shd w:color="000000" w:fill="D8D8D8" w:val="clear"/>
             <w:tcMar>
-              <w:left w:w="78" w:type="dxa"/>
+              <w:left w:w="68" w:type="dxa"/>
             </w:tcMar>
             <w:vAlign w:val="center"/>
           </w:tcPr>
@@ -2873,7 +2852,7 @@
         </w:tc>
         <w:tc>
           <w:tcPr>
-            <w:tcW w:w="2128" w:type="dxa"/>
+            <w:tcW w:w="2129" w:type="dxa"/>
             <w:gridSpan w:val="2"/>
             <w:tcBorders>
               <w:top w:val="single" w:sz="8" w:space="0" w:color="00000A"/>
@@ -2885,7 +2864,7 @@
             </w:tcBorders>
             <w:shd w:color="000000" w:fill="D8D8D8" w:val="clear"/>
             <w:tcMar>
-              <w:left w:w="78" w:type="dxa"/>
+              <w:left w:w="68" w:type="dxa"/>
             </w:tcMar>
             <w:vAlign w:val="center"/>
           </w:tcPr>
@@ -2919,7 +2898,7 @@
         </w:trPr>
         <w:tc>
           <w:tcPr>
-            <w:tcW w:w="533" w:type="dxa"/>
+            <w:tcW w:w="532" w:type="dxa"/>
             <w:tcBorders>
               <w:top w:val="single" w:sz="8" w:space="0" w:color="00000A"/>
               <w:left w:val="single" w:sz="8" w:space="0" w:color="00000A"/>
@@ -2930,7 +2909,7 @@
             </w:tcBorders>
             <w:shd w:fill="auto" w:val="clear"/>
             <w:tcMar>
-              <w:left w:w="68" w:type="dxa"/>
+              <w:left w:w="58" w:type="dxa"/>
             </w:tcMar>
             <w:vAlign w:val="bottom"/>
           </w:tcPr>
@@ -2977,7 +2956,7 @@
             </w:tcBorders>
             <w:shd w:color="000000" w:fill="D8D8D8" w:val="clear"/>
             <w:tcMar>
-              <w:left w:w="78" w:type="dxa"/>
+              <w:left w:w="68" w:type="dxa"/>
             </w:tcMar>
             <w:vAlign w:val="center"/>
           </w:tcPr>
@@ -3008,7 +2987,7 @@
         </w:tc>
         <w:tc>
           <w:tcPr>
-            <w:tcW w:w="2128" w:type="dxa"/>
+            <w:tcW w:w="2129" w:type="dxa"/>
             <w:gridSpan w:val="2"/>
             <w:tcBorders>
               <w:top w:val="single" w:sz="8" w:space="0" w:color="00000A"/>
@@ -3020,7 +2999,7 @@
             </w:tcBorders>
             <w:shd w:color="000000" w:fill="D8D8D8" w:val="clear"/>
             <w:tcMar>
-              <w:left w:w="78" w:type="dxa"/>
+              <w:left w:w="68" w:type="dxa"/>
             </w:tcMar>
             <w:vAlign w:val="center"/>
           </w:tcPr>
@@ -3054,7 +3033,7 @@
         </w:trPr>
         <w:tc>
           <w:tcPr>
-            <w:tcW w:w="533" w:type="dxa"/>
+            <w:tcW w:w="532" w:type="dxa"/>
             <w:tcBorders>
               <w:top w:val="single" w:sz="8" w:space="0" w:color="00000A"/>
               <w:left w:val="single" w:sz="8" w:space="0" w:color="00000A"/>
@@ -3065,7 +3044,7 @@
             </w:tcBorders>
             <w:shd w:fill="auto" w:val="clear"/>
             <w:tcMar>
-              <w:left w:w="68" w:type="dxa"/>
+              <w:left w:w="58" w:type="dxa"/>
             </w:tcMar>
             <w:vAlign w:val="bottom"/>
           </w:tcPr>
@@ -3112,7 +3091,7 @@
             </w:tcBorders>
             <w:shd w:color="000000" w:fill="D8D8D8" w:val="clear"/>
             <w:tcMar>
-              <w:left w:w="78" w:type="dxa"/>
+              <w:left w:w="68" w:type="dxa"/>
             </w:tcMar>
             <w:vAlign w:val="center"/>
           </w:tcPr>
@@ -3143,7 +3122,7 @@
         </w:tc>
         <w:tc>
           <w:tcPr>
-            <w:tcW w:w="2128" w:type="dxa"/>
+            <w:tcW w:w="2129" w:type="dxa"/>
             <w:gridSpan w:val="2"/>
             <w:tcBorders>
               <w:top w:val="single" w:sz="8" w:space="0" w:color="00000A"/>
@@ -3155,7 +3134,7 @@
             </w:tcBorders>
             <w:shd w:color="000000" w:fill="D8D8D8" w:val="clear"/>
             <w:tcMar>
-              <w:left w:w="78" w:type="dxa"/>
+              <w:left w:w="68" w:type="dxa"/>
             </w:tcMar>
             <w:vAlign w:val="center"/>
           </w:tcPr>
@@ -3189,7 +3168,7 @@
         </w:trPr>
         <w:tc>
           <w:tcPr>
-            <w:tcW w:w="533" w:type="dxa"/>
+            <w:tcW w:w="532" w:type="dxa"/>
             <w:tcBorders>
               <w:top w:val="single" w:sz="8" w:space="0" w:color="00000A"/>
               <w:left w:val="single" w:sz="8" w:space="0" w:color="00000A"/>
@@ -3200,7 +3179,7 @@
             </w:tcBorders>
             <w:shd w:fill="auto" w:val="clear"/>
             <w:tcMar>
-              <w:left w:w="68" w:type="dxa"/>
+              <w:left w:w="58" w:type="dxa"/>
             </w:tcMar>
             <w:vAlign w:val="bottom"/>
           </w:tcPr>
@@ -3247,7 +3226,7 @@
             </w:tcBorders>
             <w:shd w:color="000000" w:fill="D8D8D8" w:val="clear"/>
             <w:tcMar>
-              <w:left w:w="78" w:type="dxa"/>
+              <w:left w:w="68" w:type="dxa"/>
             </w:tcMar>
             <w:vAlign w:val="center"/>
           </w:tcPr>
@@ -3278,7 +3257,7 @@
         </w:tc>
         <w:tc>
           <w:tcPr>
-            <w:tcW w:w="2128" w:type="dxa"/>
+            <w:tcW w:w="2129" w:type="dxa"/>
             <w:gridSpan w:val="2"/>
             <w:tcBorders>
               <w:top w:val="single" w:sz="8" w:space="0" w:color="00000A"/>
@@ -3290,7 +3269,7 @@
             </w:tcBorders>
             <w:shd w:color="000000" w:fill="D8D8D8" w:val="clear"/>
             <w:tcMar>
-              <w:left w:w="78" w:type="dxa"/>
+              <w:left w:w="68" w:type="dxa"/>
             </w:tcMar>
             <w:vAlign w:val="center"/>
           </w:tcPr>
@@ -3324,7 +3303,7 @@
         </w:trPr>
         <w:tc>
           <w:tcPr>
-            <w:tcW w:w="533" w:type="dxa"/>
+            <w:tcW w:w="532" w:type="dxa"/>
             <w:tcBorders>
               <w:top w:val="single" w:sz="8" w:space="0" w:color="00000A"/>
               <w:left w:val="single" w:sz="8" w:space="0" w:color="00000A"/>
@@ -3335,7 +3314,7 @@
             </w:tcBorders>
             <w:shd w:fill="auto" w:val="clear"/>
             <w:tcMar>
-              <w:left w:w="68" w:type="dxa"/>
+              <w:left w:w="58" w:type="dxa"/>
             </w:tcMar>
             <w:vAlign w:val="bottom"/>
           </w:tcPr>
@@ -3382,7 +3361,7 @@
             </w:tcBorders>
             <w:shd w:color="000000" w:fill="FFFFFF" w:val="clear"/>
             <w:tcMar>
-              <w:left w:w="78" w:type="dxa"/>
+              <w:left w:w="68" w:type="dxa"/>
             </w:tcMar>
             <w:vAlign w:val="center"/>
           </w:tcPr>
@@ -3432,7 +3411,7 @@
         </w:tc>
         <w:tc>
           <w:tcPr>
-            <w:tcW w:w="2128" w:type="dxa"/>
+            <w:tcW w:w="2129" w:type="dxa"/>
             <w:gridSpan w:val="2"/>
             <w:tcBorders>
               <w:top w:val="single" w:sz="8" w:space="0" w:color="00000A"/>
@@ -3444,7 +3423,7 @@
             </w:tcBorders>
             <w:shd w:fill="auto" w:val="clear"/>
             <w:tcMar>
-              <w:left w:w="78" w:type="dxa"/>
+              <w:left w:w="68" w:type="dxa"/>
             </w:tcMar>
             <w:vAlign w:val="center"/>
           </w:tcPr>
@@ -3478,7 +3457,7 @@
         </w:trPr>
         <w:tc>
           <w:tcPr>
-            <w:tcW w:w="533" w:type="dxa"/>
+            <w:tcW w:w="532" w:type="dxa"/>
             <w:tcBorders>
               <w:top w:val="single" w:sz="8" w:space="0" w:color="00000A"/>
               <w:left w:val="single" w:sz="8" w:space="0" w:color="00000A"/>
@@ -3489,7 +3468,7 @@
             </w:tcBorders>
             <w:shd w:fill="auto" w:val="clear"/>
             <w:tcMar>
-              <w:left w:w="68" w:type="dxa"/>
+              <w:left w:w="58" w:type="dxa"/>
             </w:tcMar>
             <w:vAlign w:val="bottom"/>
           </w:tcPr>
@@ -3536,7 +3515,7 @@
             </w:tcBorders>
             <w:shd w:fill="auto" w:val="clear"/>
             <w:tcMar>
-              <w:left w:w="78" w:type="dxa"/>
+              <w:left w:w="68" w:type="dxa"/>
             </w:tcMar>
             <w:vAlign w:val="center"/>
           </w:tcPr>
@@ -3571,7 +3550,7 @@
         </w:tc>
         <w:tc>
           <w:tcPr>
-            <w:tcW w:w="2128" w:type="dxa"/>
+            <w:tcW w:w="2129" w:type="dxa"/>
             <w:gridSpan w:val="2"/>
             <w:tcBorders>
               <w:top w:val="single" w:sz="8" w:space="0" w:color="00000A"/>
@@ -3583,7 +3562,7 @@
             </w:tcBorders>
             <w:shd w:fill="auto" w:val="clear"/>
             <w:tcMar>
-              <w:left w:w="78" w:type="dxa"/>
+              <w:left w:w="68" w:type="dxa"/>
             </w:tcMar>
             <w:vAlign w:val="center"/>
           </w:tcPr>
@@ -3617,7 +3596,7 @@
         </w:trPr>
         <w:tc>
           <w:tcPr>
-            <w:tcW w:w="533" w:type="dxa"/>
+            <w:tcW w:w="532" w:type="dxa"/>
             <w:tcBorders>
               <w:top w:val="single" w:sz="8" w:space="0" w:color="00000A"/>
               <w:left w:val="single" w:sz="8" w:space="0" w:color="00000A"/>
@@ -3628,7 +3607,7 @@
             </w:tcBorders>
             <w:shd w:fill="auto" w:val="clear"/>
             <w:tcMar>
-              <w:left w:w="68" w:type="dxa"/>
+              <w:left w:w="58" w:type="dxa"/>
             </w:tcMar>
             <w:vAlign w:val="bottom"/>
           </w:tcPr>
@@ -3675,7 +3654,7 @@
             </w:tcBorders>
             <w:shd w:fill="auto" w:val="clear"/>
             <w:tcMar>
-              <w:left w:w="78" w:type="dxa"/>
+              <w:left w:w="68" w:type="dxa"/>
             </w:tcMar>
             <w:vAlign w:val="center"/>
           </w:tcPr>
@@ -3710,7 +3689,7 @@
         </w:tc>
         <w:tc>
           <w:tcPr>
-            <w:tcW w:w="2128" w:type="dxa"/>
+            <w:tcW w:w="2129" w:type="dxa"/>
             <w:gridSpan w:val="2"/>
             <w:tcBorders>
               <w:top w:val="single" w:sz="8" w:space="0" w:color="00000A"/>
@@ -3722,7 +3701,7 @@
             </w:tcBorders>
             <w:shd w:fill="auto" w:val="clear"/>
             <w:tcMar>
-              <w:left w:w="78" w:type="dxa"/>
+              <w:left w:w="68" w:type="dxa"/>
             </w:tcMar>
             <w:vAlign w:val="center"/>
           </w:tcPr>
@@ -3756,7 +3735,7 @@
         </w:trPr>
         <w:tc>
           <w:tcPr>
-            <w:tcW w:w="533" w:type="dxa"/>
+            <w:tcW w:w="532" w:type="dxa"/>
             <w:tcBorders>
               <w:top w:val="single" w:sz="8" w:space="0" w:color="00000A"/>
               <w:left w:val="single" w:sz="8" w:space="0" w:color="00000A"/>
@@ -3767,7 +3746,7 @@
             </w:tcBorders>
             <w:shd w:fill="auto" w:val="clear"/>
             <w:tcMar>
-              <w:left w:w="68" w:type="dxa"/>
+              <w:left w:w="58" w:type="dxa"/>
             </w:tcMar>
             <w:vAlign w:val="bottom"/>
           </w:tcPr>
@@ -3814,7 +3793,7 @@
             </w:tcBorders>
             <w:shd w:fill="auto" w:val="clear"/>
             <w:tcMar>
-              <w:left w:w="78" w:type="dxa"/>
+              <w:left w:w="68" w:type="dxa"/>
             </w:tcMar>
             <w:vAlign w:val="center"/>
           </w:tcPr>
@@ -3849,7 +3828,7 @@
         </w:tc>
         <w:tc>
           <w:tcPr>
-            <w:tcW w:w="2128" w:type="dxa"/>
+            <w:tcW w:w="2129" w:type="dxa"/>
             <w:gridSpan w:val="2"/>
             <w:tcBorders>
               <w:top w:val="single" w:sz="8" w:space="0" w:color="00000A"/>
@@ -3861,7 +3840,7 @@
             </w:tcBorders>
             <w:shd w:fill="auto" w:val="clear"/>
             <w:tcMar>
-              <w:left w:w="78" w:type="dxa"/>
+              <w:left w:w="68" w:type="dxa"/>
             </w:tcMar>
             <w:vAlign w:val="center"/>
           </w:tcPr>
@@ -3895,7 +3874,7 @@
         </w:trPr>
         <w:tc>
           <w:tcPr>
-            <w:tcW w:w="533" w:type="dxa"/>
+            <w:tcW w:w="532" w:type="dxa"/>
             <w:tcBorders>
               <w:top w:val="single" w:sz="8" w:space="0" w:color="00000A"/>
               <w:left w:val="single" w:sz="8" w:space="0" w:color="00000A"/>
@@ -3906,7 +3885,7 @@
             </w:tcBorders>
             <w:shd w:fill="auto" w:val="clear"/>
             <w:tcMar>
-              <w:left w:w="68" w:type="dxa"/>
+              <w:left w:w="58" w:type="dxa"/>
             </w:tcMar>
             <w:vAlign w:val="bottom"/>
           </w:tcPr>
@@ -3953,7 +3932,7 @@
             </w:tcBorders>
             <w:shd w:color="000000" w:fill="FFFFFF" w:val="clear"/>
             <w:tcMar>
-              <w:left w:w="78" w:type="dxa"/>
+              <w:left w:w="68" w:type="dxa"/>
             </w:tcMar>
             <w:vAlign w:val="center"/>
           </w:tcPr>
@@ -4000,7 +3979,7 @@
         </w:tc>
         <w:tc>
           <w:tcPr>
-            <w:tcW w:w="2128" w:type="dxa"/>
+            <w:tcW w:w="2129" w:type="dxa"/>
             <w:gridSpan w:val="2"/>
             <w:tcBorders>
               <w:top w:val="single" w:sz="8" w:space="0" w:color="00000A"/>
@@ -4012,7 +3991,7 @@
             </w:tcBorders>
             <w:shd w:fill="auto" w:val="clear"/>
             <w:tcMar>
-              <w:left w:w="78" w:type="dxa"/>
+              <w:left w:w="68" w:type="dxa"/>
             </w:tcMar>
             <w:vAlign w:val="center"/>
           </w:tcPr>
@@ -4046,7 +4025,7 @@
         </w:trPr>
         <w:tc>
           <w:tcPr>
-            <w:tcW w:w="533" w:type="dxa"/>
+            <w:tcW w:w="532" w:type="dxa"/>
             <w:tcBorders>
               <w:top w:val="single" w:sz="8" w:space="0" w:color="00000A"/>
               <w:left w:val="single" w:sz="8" w:space="0" w:color="00000A"/>
@@ -4057,7 +4036,7 @@
             </w:tcBorders>
             <w:shd w:fill="auto" w:val="clear"/>
             <w:tcMar>
-              <w:left w:w="68" w:type="dxa"/>
+              <w:left w:w="58" w:type="dxa"/>
             </w:tcMar>
             <w:vAlign w:val="bottom"/>
           </w:tcPr>
@@ -4104,7 +4083,7 @@
             </w:tcBorders>
             <w:shd w:fill="auto" w:val="clear"/>
             <w:tcMar>
-              <w:left w:w="78" w:type="dxa"/>
+              <w:left w:w="68" w:type="dxa"/>
             </w:tcMar>
             <w:vAlign w:val="center"/>
           </w:tcPr>
@@ -4139,7 +4118,7 @@
         </w:tc>
         <w:tc>
           <w:tcPr>
-            <w:tcW w:w="2128" w:type="dxa"/>
+            <w:tcW w:w="2129" w:type="dxa"/>
             <w:gridSpan w:val="2"/>
             <w:tcBorders>
               <w:top w:val="single" w:sz="8" w:space="0" w:color="00000A"/>
@@ -4151,7 +4130,7 @@
             </w:tcBorders>
             <w:shd w:fill="auto" w:val="clear"/>
             <w:tcMar>
-              <w:left w:w="78" w:type="dxa"/>
+              <w:left w:w="68" w:type="dxa"/>
             </w:tcMar>
             <w:vAlign w:val="center"/>
           </w:tcPr>
@@ -4185,7 +4164,7 @@
         </w:trPr>
         <w:tc>
           <w:tcPr>
-            <w:tcW w:w="533" w:type="dxa"/>
+            <w:tcW w:w="532" w:type="dxa"/>
             <w:tcBorders>
               <w:top w:val="single" w:sz="8" w:space="0" w:color="00000A"/>
               <w:left w:val="single" w:sz="8" w:space="0" w:color="00000A"/>
@@ -4196,7 +4175,7 @@
             </w:tcBorders>
             <w:shd w:fill="auto" w:val="clear"/>
             <w:tcMar>
-              <w:left w:w="68" w:type="dxa"/>
+              <w:left w:w="58" w:type="dxa"/>
             </w:tcMar>
             <w:vAlign w:val="bottom"/>
           </w:tcPr>
@@ -4243,7 +4222,7 @@
             </w:tcBorders>
             <w:shd w:fill="auto" w:val="clear"/>
             <w:tcMar>
-              <w:left w:w="78" w:type="dxa"/>
+              <w:left w:w="68" w:type="dxa"/>
             </w:tcMar>
             <w:vAlign w:val="center"/>
           </w:tcPr>
@@ -4278,7 +4257,7 @@
         </w:tc>
         <w:tc>
           <w:tcPr>
-            <w:tcW w:w="2128" w:type="dxa"/>
+            <w:tcW w:w="2129" w:type="dxa"/>
             <w:gridSpan w:val="2"/>
             <w:tcBorders>
               <w:top w:val="single" w:sz="8" w:space="0" w:color="00000A"/>
@@ -4290,7 +4269,7 @@
             </w:tcBorders>
             <w:shd w:fill="auto" w:val="clear"/>
             <w:tcMar>
-              <w:left w:w="78" w:type="dxa"/>
+              <w:left w:w="68" w:type="dxa"/>
             </w:tcMar>
             <w:vAlign w:val="center"/>
           </w:tcPr>
@@ -4324,7 +4303,7 @@
         </w:trPr>
         <w:tc>
           <w:tcPr>
-            <w:tcW w:w="533" w:type="dxa"/>
+            <w:tcW w:w="532" w:type="dxa"/>
             <w:tcBorders>
               <w:top w:val="single" w:sz="8" w:space="0" w:color="00000A"/>
               <w:left w:val="single" w:sz="8" w:space="0" w:color="00000A"/>
@@ -4335,7 +4314,7 @@
             </w:tcBorders>
             <w:shd w:fill="auto" w:val="clear"/>
             <w:tcMar>
-              <w:left w:w="68" w:type="dxa"/>
+              <w:left w:w="58" w:type="dxa"/>
             </w:tcMar>
             <w:vAlign w:val="bottom"/>
           </w:tcPr>
@@ -4382,7 +4361,7 @@
             </w:tcBorders>
             <w:shd w:fill="auto" w:val="clear"/>
             <w:tcMar>
-              <w:left w:w="78" w:type="dxa"/>
+              <w:left w:w="68" w:type="dxa"/>
             </w:tcMar>
             <w:vAlign w:val="center"/>
           </w:tcPr>
@@ -4417,7 +4396,7 @@
         </w:tc>
         <w:tc>
           <w:tcPr>
-            <w:tcW w:w="2128" w:type="dxa"/>
+            <w:tcW w:w="2129" w:type="dxa"/>
             <w:gridSpan w:val="2"/>
             <w:tcBorders>
               <w:top w:val="single" w:sz="8" w:space="0" w:color="00000A"/>
@@ -4429,7 +4408,7 @@
             </w:tcBorders>
             <w:shd w:fill="auto" w:val="clear"/>
             <w:tcMar>
-              <w:left w:w="78" w:type="dxa"/>
+              <w:left w:w="68" w:type="dxa"/>
             </w:tcMar>
             <w:vAlign w:val="center"/>
           </w:tcPr>
@@ -4463,7 +4442,7 @@
         </w:trPr>
         <w:tc>
           <w:tcPr>
-            <w:tcW w:w="533" w:type="dxa"/>
+            <w:tcW w:w="532" w:type="dxa"/>
             <w:tcBorders>
               <w:top w:val="single" w:sz="8" w:space="0" w:color="00000A"/>
               <w:left w:val="single" w:sz="8" w:space="0" w:color="00000A"/>
@@ -4474,7 +4453,7 @@
             </w:tcBorders>
             <w:shd w:fill="auto" w:val="clear"/>
             <w:tcMar>
-              <w:left w:w="68" w:type="dxa"/>
+              <w:left w:w="58" w:type="dxa"/>
             </w:tcMar>
             <w:vAlign w:val="bottom"/>
           </w:tcPr>
@@ -4521,7 +4500,7 @@
             </w:tcBorders>
             <w:shd w:fill="auto" w:val="clear"/>
             <w:tcMar>
-              <w:left w:w="78" w:type="dxa"/>
+              <w:left w:w="68" w:type="dxa"/>
             </w:tcMar>
             <w:vAlign w:val="center"/>
           </w:tcPr>
@@ -4556,7 +4535,7 @@
         </w:tc>
         <w:tc>
           <w:tcPr>
-            <w:tcW w:w="2128" w:type="dxa"/>
+            <w:tcW w:w="2129" w:type="dxa"/>
             <w:gridSpan w:val="2"/>
             <w:tcBorders>
               <w:top w:val="single" w:sz="8" w:space="0" w:color="00000A"/>
@@ -4568,7 +4547,7 @@
             </w:tcBorders>
             <w:shd w:fill="auto" w:val="clear"/>
             <w:tcMar>
-              <w:left w:w="78" w:type="dxa"/>
+              <w:left w:w="68" w:type="dxa"/>
             </w:tcMar>
             <w:vAlign w:val="center"/>
           </w:tcPr>
@@ -4602,7 +4581,7 @@
         </w:trPr>
         <w:tc>
           <w:tcPr>
-            <w:tcW w:w="533" w:type="dxa"/>
+            <w:tcW w:w="532" w:type="dxa"/>
             <w:tcBorders>
               <w:top w:val="single" w:sz="8" w:space="0" w:color="00000A"/>
               <w:left w:val="single" w:sz="8" w:space="0" w:color="00000A"/>
@@ -4613,7 +4592,7 @@
             </w:tcBorders>
             <w:shd w:fill="auto" w:val="clear"/>
             <w:tcMar>
-              <w:left w:w="68" w:type="dxa"/>
+              <w:left w:w="58" w:type="dxa"/>
             </w:tcMar>
             <w:vAlign w:val="bottom"/>
           </w:tcPr>
@@ -4658,7 +4637,7 @@
             </w:tcBorders>
             <w:shd w:fill="auto" w:val="clear"/>
             <w:tcMar>
-              <w:left w:w="78" w:type="dxa"/>
+              <w:left w:w="68" w:type="dxa"/>
             </w:tcMar>
             <w:vAlign w:val="center"/>
           </w:tcPr>
@@ -4705,7 +4684,7 @@
         </w:tc>
         <w:tc>
           <w:tcPr>
-            <w:tcW w:w="2128" w:type="dxa"/>
+            <w:tcW w:w="2129" w:type="dxa"/>
             <w:gridSpan w:val="2"/>
             <w:tcBorders>
               <w:top w:val="single" w:sz="8" w:space="0" w:color="00000A"/>
@@ -4717,7 +4696,7 @@
             </w:tcBorders>
             <w:shd w:fill="auto" w:val="clear"/>
             <w:tcMar>
-              <w:left w:w="78" w:type="dxa"/>
+              <w:left w:w="68" w:type="dxa"/>
             </w:tcMar>
             <w:vAlign w:val="center"/>
           </w:tcPr>
@@ -4751,7 +4730,7 @@
         </w:trPr>
         <w:tc>
           <w:tcPr>
-            <w:tcW w:w="533" w:type="dxa"/>
+            <w:tcW w:w="532" w:type="dxa"/>
             <w:tcBorders>
               <w:top w:val="single" w:sz="8" w:space="0" w:color="00000A"/>
               <w:left w:val="single" w:sz="8" w:space="0" w:color="00000A"/>
@@ -4762,7 +4741,7 @@
             </w:tcBorders>
             <w:shd w:fill="auto" w:val="clear"/>
             <w:tcMar>
-              <w:left w:w="68" w:type="dxa"/>
+              <w:left w:w="58" w:type="dxa"/>
             </w:tcMar>
             <w:vAlign w:val="bottom"/>
           </w:tcPr>
@@ -4807,7 +4786,7 @@
             </w:tcBorders>
             <w:shd w:fill="auto" w:val="clear"/>
             <w:tcMar>
-              <w:left w:w="78" w:type="dxa"/>
+              <w:left w:w="68" w:type="dxa"/>
             </w:tcMar>
             <w:vAlign w:val="center"/>
           </w:tcPr>
@@ -4854,7 +4833,7 @@
         </w:tc>
         <w:tc>
           <w:tcPr>
-            <w:tcW w:w="2128" w:type="dxa"/>
+            <w:tcW w:w="2129" w:type="dxa"/>
             <w:gridSpan w:val="2"/>
             <w:tcBorders>
               <w:top w:val="single" w:sz="8" w:space="0" w:color="00000A"/>
@@ -4866,7 +4845,7 @@
             </w:tcBorders>
             <w:shd w:fill="auto" w:val="clear"/>
             <w:tcMar>
-              <w:left w:w="78" w:type="dxa"/>
+              <w:left w:w="68" w:type="dxa"/>
             </w:tcMar>
             <w:vAlign w:val="center"/>
           </w:tcPr>
@@ -4900,7 +4879,7 @@
         </w:trPr>
         <w:tc>
           <w:tcPr>
-            <w:tcW w:w="533" w:type="dxa"/>
+            <w:tcW w:w="532" w:type="dxa"/>
             <w:tcBorders/>
             <w:shd w:fill="auto" w:val="clear"/>
             <w:vAlign w:val="bottom"/>
@@ -4926,7 +4905,7 @@
         </w:tc>
         <w:tc>
           <w:tcPr>
-            <w:tcW w:w="8848" w:type="dxa"/>
+            <w:tcW w:w="8849" w:type="dxa"/>
             <w:gridSpan w:val="3"/>
             <w:tcBorders>
               <w:top w:val="single" w:sz="8" w:space="0" w:color="00000A"/>
@@ -4936,7 +4915,7 @@
             </w:tcBorders>
             <w:shd w:fill="auto" w:val="clear"/>
             <w:tcMar>
-              <w:left w:w="68" w:type="dxa"/>
+              <w:left w:w="58" w:type="dxa"/>
             </w:tcMar>
             <w:vAlign w:val="center"/>
           </w:tcPr>
@@ -5223,7 +5202,7 @@
       <w:tblPr>
         <w:tblW w:w="4750" w:type="pct"/>
         <w:jc w:val="left"/>
-        <w:tblInd w:w="94" w:type="dxa"/>
+        <w:tblInd w:w="89" w:type="dxa"/>
         <w:tblBorders>
           <w:top w:val="single" w:sz="4" w:space="0" w:color="00000A"/>
           <w:left w:val="single" w:sz="4" w:space="0" w:color="00000A"/>
@@ -5234,7 +5213,7 @@
         </w:tblBorders>
         <w:tblCellMar>
           <w:top w:w="0" w:type="dxa"/>
-          <w:left w:w="88" w:type="dxa"/>
+          <w:left w:w="83" w:type="dxa"/>
           <w:bottom w:w="0" w:type="dxa"/>
           <w:right w:w="108" w:type="dxa"/>
         </w:tblCellMar>
@@ -5261,7 +5240,7 @@
             </w:tcBorders>
             <w:shd w:fill="auto" w:val="clear"/>
             <w:tcMar>
-              <w:left w:w="88" w:type="dxa"/>
+              <w:left w:w="83" w:type="dxa"/>
             </w:tcMar>
           </w:tcPr>
           <w:p>
@@ -5297,7 +5276,7 @@
             </w:tcBorders>
             <w:shd w:fill="auto" w:val="clear"/>
             <w:tcMar>
-              <w:left w:w="88" w:type="dxa"/>
+              <w:left w:w="83" w:type="dxa"/>
             </w:tcMar>
             <w:vAlign w:val="center"/>
           </w:tcPr>
@@ -5334,7 +5313,7 @@
             </w:tcBorders>
             <w:shd w:fill="auto" w:val="clear"/>
             <w:tcMar>
-              <w:left w:w="88" w:type="dxa"/>
+              <w:left w:w="83" w:type="dxa"/>
             </w:tcMar>
           </w:tcPr>
           <w:p>
@@ -5370,7 +5349,7 @@
             </w:tcBorders>
             <w:shd w:fill="auto" w:val="clear"/>
             <w:tcMar>
-              <w:left w:w="88" w:type="dxa"/>
+              <w:left w:w="83" w:type="dxa"/>
             </w:tcMar>
           </w:tcPr>
           <w:p>
@@ -5412,7 +5391,7 @@
             </w:tcBorders>
             <w:shd w:fill="auto" w:val="clear"/>
             <w:tcMar>
-              <w:left w:w="88" w:type="dxa"/>
+              <w:left w:w="83" w:type="dxa"/>
             </w:tcMar>
           </w:tcPr>
           <w:p>
@@ -5444,7 +5423,7 @@
             </w:tcBorders>
             <w:shd w:fill="auto" w:val="clear"/>
             <w:tcMar>
-              <w:left w:w="88" w:type="dxa"/>
+              <w:left w:w="83" w:type="dxa"/>
             </w:tcMar>
             <w:vAlign w:val="center"/>
           </w:tcPr>
@@ -5483,7 +5462,7 @@
             </w:tcBorders>
             <w:shd w:fill="auto" w:val="clear"/>
             <w:tcMar>
-              <w:left w:w="88" w:type="dxa"/>
+              <w:left w:w="83" w:type="dxa"/>
             </w:tcMar>
           </w:tcPr>
           <w:p>
@@ -5526,7 +5505,7 @@
             </w:tcBorders>
             <w:shd w:fill="auto" w:val="clear"/>
             <w:tcMar>
-              <w:left w:w="88" w:type="dxa"/>
+              <w:left w:w="83" w:type="dxa"/>
             </w:tcMar>
           </w:tcPr>
           <w:p>
@@ -5568,7 +5547,7 @@
             </w:tcBorders>
             <w:shd w:fill="auto" w:val="clear"/>
             <w:tcMar>
-              <w:left w:w="88" w:type="dxa"/>
+              <w:left w:w="83" w:type="dxa"/>
             </w:tcMar>
           </w:tcPr>
           <w:p>
@@ -5599,7 +5578,7 @@
             </w:tcBorders>
             <w:shd w:fill="auto" w:val="clear"/>
             <w:tcMar>
-              <w:left w:w="88" w:type="dxa"/>
+              <w:left w:w="83" w:type="dxa"/>
             </w:tcMar>
             <w:vAlign w:val="center"/>
           </w:tcPr>
@@ -5638,7 +5617,7 @@
             </w:tcBorders>
             <w:shd w:fill="auto" w:val="clear"/>
             <w:tcMar>
-              <w:left w:w="88" w:type="dxa"/>
+              <w:left w:w="83" w:type="dxa"/>
             </w:tcMar>
           </w:tcPr>
           <w:p>
@@ -5681,7 +5660,7 @@
             </w:tcBorders>
             <w:shd w:fill="auto" w:val="clear"/>
             <w:tcMar>
-              <w:left w:w="88" w:type="dxa"/>
+              <w:left w:w="83" w:type="dxa"/>
             </w:tcMar>
           </w:tcPr>
           <w:p>
@@ -5725,7 +5704,7 @@
             </w:tcBorders>
             <w:shd w:fill="auto" w:val="clear"/>
             <w:tcMar>
-              <w:left w:w="88" w:type="dxa"/>
+              <w:left w:w="83" w:type="dxa"/>
             </w:tcMar>
           </w:tcPr>
           <w:p>
@@ -5760,7 +5739,7 @@
             </w:tcBorders>
             <w:shd w:fill="auto" w:val="clear"/>
             <w:tcMar>
-              <w:left w:w="88" w:type="dxa"/>
+              <w:left w:w="83" w:type="dxa"/>
             </w:tcMar>
             <w:vAlign w:val="center"/>
           </w:tcPr>
@@ -5797,7 +5776,7 @@
             </w:tcBorders>
             <w:shd w:fill="auto" w:val="clear"/>
             <w:tcMar>
-              <w:left w:w="88" w:type="dxa"/>
+              <w:left w:w="83" w:type="dxa"/>
             </w:tcMar>
           </w:tcPr>
           <w:p>
@@ -5840,7 +5819,7 @@
             </w:tcBorders>
             <w:shd w:fill="auto" w:val="clear"/>
             <w:tcMar>
-              <w:left w:w="88" w:type="dxa"/>
+              <w:left w:w="83" w:type="dxa"/>
             </w:tcMar>
           </w:tcPr>
           <w:p>
@@ -5896,7 +5875,7 @@
             </w:tcBorders>
             <w:shd w:fill="auto" w:val="clear"/>
             <w:tcMar>
-              <w:left w:w="88" w:type="dxa"/>
+              <w:left w:w="83" w:type="dxa"/>
             </w:tcMar>
           </w:tcPr>
           <w:p>
@@ -5930,7 +5909,7 @@
             </w:tcBorders>
             <w:shd w:fill="auto" w:val="clear"/>
             <w:tcMar>
-              <w:left w:w="88" w:type="dxa"/>
+              <w:left w:w="83" w:type="dxa"/>
             </w:tcMar>
             <w:vAlign w:val="center"/>
           </w:tcPr>
@@ -5969,7 +5948,7 @@
             </w:tcBorders>
             <w:shd w:fill="auto" w:val="clear"/>
             <w:tcMar>
-              <w:left w:w="88" w:type="dxa"/>
+              <w:left w:w="83" w:type="dxa"/>
             </w:tcMar>
           </w:tcPr>
           <w:p>
@@ -6012,7 +5991,7 @@
             </w:tcBorders>
             <w:shd w:fill="auto" w:val="clear"/>
             <w:tcMar>
-              <w:left w:w="88" w:type="dxa"/>
+              <w:left w:w="83" w:type="dxa"/>
             </w:tcMar>
           </w:tcPr>
           <w:p>
@@ -6051,7 +6030,7 @@
             </w:tcBorders>
             <w:shd w:fill="auto" w:val="clear"/>
             <w:tcMar>
-              <w:left w:w="88" w:type="dxa"/>
+              <w:left w:w="83" w:type="dxa"/>
             </w:tcMar>
           </w:tcPr>
           <w:p>
@@ -6083,7 +6062,7 @@
             </w:tcBorders>
             <w:shd w:fill="auto" w:val="clear"/>
             <w:tcMar>
-              <w:left w:w="88" w:type="dxa"/>
+              <w:left w:w="83" w:type="dxa"/>
             </w:tcMar>
             <w:vAlign w:val="center"/>
           </w:tcPr>
@@ -6122,7 +6101,7 @@
             </w:tcBorders>
             <w:shd w:fill="auto" w:val="clear"/>
             <w:tcMar>
-              <w:left w:w="88" w:type="dxa"/>
+              <w:left w:w="83" w:type="dxa"/>
             </w:tcMar>
           </w:tcPr>
           <w:p>
@@ -6160,7 +6139,7 @@
             </w:tcBorders>
             <w:shd w:fill="auto" w:val="clear"/>
             <w:tcMar>
-              <w:left w:w="88" w:type="dxa"/>
+              <w:left w:w="83" w:type="dxa"/>
             </w:tcMar>
           </w:tcPr>
           <w:p>
@@ -6202,7 +6181,7 @@
             </w:tcBorders>
             <w:shd w:fill="auto" w:val="clear"/>
             <w:tcMar>
-              <w:left w:w="88" w:type="dxa"/>
+              <w:left w:w="83" w:type="dxa"/>
             </w:tcMar>
           </w:tcPr>
           <w:p>
@@ -6233,7 +6212,7 @@
             </w:tcBorders>
             <w:shd w:fill="auto" w:val="clear"/>
             <w:tcMar>
-              <w:left w:w="88" w:type="dxa"/>
+              <w:left w:w="83" w:type="dxa"/>
             </w:tcMar>
             <w:vAlign w:val="center"/>
           </w:tcPr>
@@ -6270,7 +6249,7 @@
             </w:tcBorders>
             <w:shd w:fill="auto" w:val="clear"/>
             <w:tcMar>
-              <w:left w:w="88" w:type="dxa"/>
+              <w:left w:w="83" w:type="dxa"/>
             </w:tcMar>
           </w:tcPr>
           <w:p>
@@ -6308,7 +6287,7 @@
             </w:tcBorders>
             <w:shd w:fill="auto" w:val="clear"/>
             <w:tcMar>
-              <w:left w:w="88" w:type="dxa"/>
+              <w:left w:w="83" w:type="dxa"/>
             </w:tcMar>
           </w:tcPr>
           <w:p>
@@ -6349,7 +6328,7 @@
             </w:tcBorders>
             <w:shd w:fill="auto" w:val="clear"/>
             <w:tcMar>
-              <w:left w:w="88" w:type="dxa"/>
+              <w:left w:w="83" w:type="dxa"/>
             </w:tcMar>
           </w:tcPr>
           <w:p>
@@ -6381,7 +6360,7 @@
             </w:tcBorders>
             <w:shd w:fill="auto" w:val="clear"/>
             <w:tcMar>
-              <w:left w:w="88" w:type="dxa"/>
+              <w:left w:w="83" w:type="dxa"/>
             </w:tcMar>
             <w:vAlign w:val="center"/>
           </w:tcPr>
@@ -6418,7 +6397,7 @@
             </w:tcBorders>
             <w:shd w:fill="auto" w:val="clear"/>
             <w:tcMar>
-              <w:left w:w="88" w:type="dxa"/>
+              <w:left w:w="83" w:type="dxa"/>
             </w:tcMar>
           </w:tcPr>
           <w:p>
@@ -6456,7 +6435,7 @@
             </w:tcBorders>
             <w:shd w:fill="auto" w:val="clear"/>
             <w:tcMar>
-              <w:left w:w="88" w:type="dxa"/>
+              <w:left w:w="83" w:type="dxa"/>
             </w:tcMar>
           </w:tcPr>
           <w:p>
@@ -6498,7 +6477,7 @@
             </w:tcBorders>
             <w:shd w:fill="auto" w:val="clear"/>
             <w:tcMar>
-              <w:left w:w="88" w:type="dxa"/>
+              <w:left w:w="83" w:type="dxa"/>
             </w:tcMar>
           </w:tcPr>
           <w:p>
@@ -6529,7 +6508,7 @@
             </w:tcBorders>
             <w:shd w:fill="auto" w:val="clear"/>
             <w:tcMar>
-              <w:left w:w="88" w:type="dxa"/>
+              <w:left w:w="83" w:type="dxa"/>
             </w:tcMar>
             <w:vAlign w:val="center"/>
           </w:tcPr>
@@ -6568,7 +6547,7 @@
             </w:tcBorders>
             <w:shd w:fill="auto" w:val="clear"/>
             <w:tcMar>
-              <w:left w:w="88" w:type="dxa"/>
+              <w:left w:w="83" w:type="dxa"/>
             </w:tcMar>
           </w:tcPr>
           <w:p>
@@ -6606,7 +6585,7 @@
             </w:tcBorders>
             <w:shd w:fill="auto" w:val="clear"/>
             <w:tcMar>
-              <w:left w:w="88" w:type="dxa"/>
+              <w:left w:w="83" w:type="dxa"/>
             </w:tcMar>
           </w:tcPr>
           <w:p>
@@ -6646,7 +6625,7 @@
             </w:tcBorders>
             <w:shd w:fill="auto" w:val="clear"/>
             <w:tcMar>
-              <w:left w:w="88" w:type="dxa"/>
+              <w:left w:w="83" w:type="dxa"/>
             </w:tcMar>
           </w:tcPr>
           <w:p>
@@ -6678,7 +6657,7 @@
             </w:tcBorders>
             <w:shd w:fill="auto" w:val="clear"/>
             <w:tcMar>
-              <w:left w:w="88" w:type="dxa"/>
+              <w:left w:w="83" w:type="dxa"/>
             </w:tcMar>
             <w:vAlign w:val="center"/>
           </w:tcPr>
@@ -6717,7 +6696,7 @@
             </w:tcBorders>
             <w:shd w:fill="auto" w:val="clear"/>
             <w:tcMar>
-              <w:left w:w="88" w:type="dxa"/>
+              <w:left w:w="83" w:type="dxa"/>
             </w:tcMar>
           </w:tcPr>
           <w:p>
@@ -6751,7 +6730,7 @@
             </w:tcBorders>
             <w:shd w:fill="auto" w:val="clear"/>
             <w:tcMar>
-              <w:left w:w="88" w:type="dxa"/>
+              <w:left w:w="83" w:type="dxa"/>
             </w:tcMar>
           </w:tcPr>
           <w:p>
@@ -6792,7 +6771,7 @@
             </w:tcBorders>
             <w:shd w:fill="auto" w:val="clear"/>
             <w:tcMar>
-              <w:left w:w="88" w:type="dxa"/>
+              <w:left w:w="83" w:type="dxa"/>
             </w:tcMar>
           </w:tcPr>
           <w:p>
@@ -6824,7 +6803,7 @@
             </w:tcBorders>
             <w:shd w:fill="auto" w:val="clear"/>
             <w:tcMar>
-              <w:left w:w="88" w:type="dxa"/>
+              <w:left w:w="83" w:type="dxa"/>
             </w:tcMar>
             <w:vAlign w:val="center"/>
           </w:tcPr>
@@ -6861,7 +6840,7 @@
             </w:tcBorders>
             <w:shd w:fill="auto" w:val="clear"/>
             <w:tcMar>
-              <w:left w:w="88" w:type="dxa"/>
+              <w:left w:w="83" w:type="dxa"/>
             </w:tcMar>
           </w:tcPr>
           <w:p>
@@ -6897,7 +6876,7 @@
             </w:tcBorders>
             <w:shd w:fill="auto" w:val="clear"/>
             <w:tcMar>
-              <w:left w:w="88" w:type="dxa"/>
+              <w:left w:w="83" w:type="dxa"/>
             </w:tcMar>
           </w:tcPr>
           <w:p>
@@ -6939,7 +6918,7 @@
             </w:tcBorders>
             <w:shd w:fill="auto" w:val="clear"/>
             <w:tcMar>
-              <w:left w:w="88" w:type="dxa"/>
+              <w:left w:w="83" w:type="dxa"/>
             </w:tcMar>
             <w:vAlign w:val="center"/>
           </w:tcPr>
@@ -6972,7 +6951,7 @@
             </w:tcBorders>
             <w:shd w:fill="auto" w:val="clear"/>
             <w:tcMar>
-              <w:left w:w="88" w:type="dxa"/>
+              <w:left w:w="83" w:type="dxa"/>
             </w:tcMar>
             <w:vAlign w:val="center"/>
           </w:tcPr>
@@ -7011,7 +6990,7 @@
             </w:tcBorders>
             <w:shd w:fill="auto" w:val="clear"/>
             <w:tcMar>
-              <w:left w:w="88" w:type="dxa"/>
+              <w:left w:w="83" w:type="dxa"/>
             </w:tcMar>
           </w:tcPr>
           <w:p>
@@ -7048,7 +7027,7 @@
             </w:tcBorders>
             <w:shd w:fill="auto" w:val="clear"/>
             <w:tcMar>
-              <w:left w:w="88" w:type="dxa"/>
+              <w:left w:w="83" w:type="dxa"/>
             </w:tcMar>
           </w:tcPr>
           <w:p>
@@ -7090,7 +7069,7 @@
             </w:tcBorders>
             <w:shd w:fill="auto" w:val="clear"/>
             <w:tcMar>
-              <w:left w:w="88" w:type="dxa"/>
+              <w:left w:w="83" w:type="dxa"/>
             </w:tcMar>
           </w:tcPr>
           <w:p>
@@ -7121,7 +7100,7 @@
             </w:tcBorders>
             <w:shd w:fill="auto" w:val="clear"/>
             <w:tcMar>
-              <w:left w:w="88" w:type="dxa"/>
+              <w:left w:w="83" w:type="dxa"/>
             </w:tcMar>
             <w:vAlign w:val="center"/>
           </w:tcPr>
@@ -7160,7 +7139,7 @@
             </w:tcBorders>
             <w:shd w:fill="auto" w:val="clear"/>
             <w:tcMar>
-              <w:left w:w="88" w:type="dxa"/>
+              <w:left w:w="83" w:type="dxa"/>
             </w:tcMar>
           </w:tcPr>
           <w:p>
@@ -7197,7 +7176,7 @@
             </w:tcBorders>
             <w:shd w:fill="auto" w:val="clear"/>
             <w:tcMar>
-              <w:left w:w="88" w:type="dxa"/>
+              <w:left w:w="83" w:type="dxa"/>
             </w:tcMar>
           </w:tcPr>
           <w:p>
@@ -7237,7 +7216,7 @@
             </w:tcBorders>
             <w:shd w:fill="auto" w:val="clear"/>
             <w:tcMar>
-              <w:left w:w="88" w:type="dxa"/>
+              <w:left w:w="83" w:type="dxa"/>
             </w:tcMar>
           </w:tcPr>
           <w:p>
@@ -7273,7 +7252,7 @@
             </w:tcBorders>
             <w:shd w:fill="auto" w:val="clear"/>
             <w:tcMar>
-              <w:left w:w="88" w:type="dxa"/>
+              <w:left w:w="83" w:type="dxa"/>
             </w:tcMar>
             <w:vAlign w:val="center"/>
           </w:tcPr>
@@ -7313,7 +7292,7 @@
             </w:tcBorders>
             <w:shd w:fill="auto" w:val="clear"/>
             <w:tcMar>
-              <w:left w:w="88" w:type="dxa"/>
+              <w:left w:w="83" w:type="dxa"/>
             </w:tcMar>
           </w:tcPr>
           <w:p>
@@ -7349,7 +7328,7 @@
             </w:tcBorders>
             <w:shd w:fill="auto" w:val="clear"/>
             <w:tcMar>
-              <w:left w:w="88" w:type="dxa"/>
+              <w:left w:w="83" w:type="dxa"/>
             </w:tcMar>
             <w:vAlign w:val="center"/>
           </w:tcPr>
@@ -7389,7 +7368,7 @@
             </w:tcBorders>
             <w:shd w:fill="auto" w:val="clear"/>
             <w:tcMar>
-              <w:left w:w="88" w:type="dxa"/>
+              <w:left w:w="83" w:type="dxa"/>
             </w:tcMar>
           </w:tcPr>
           <w:p>
@@ -7425,7 +7404,7 @@
             </w:tcBorders>
             <w:shd w:fill="auto" w:val="clear"/>
             <w:tcMar>
-              <w:left w:w="88" w:type="dxa"/>
+              <w:left w:w="83" w:type="dxa"/>
             </w:tcMar>
             <w:vAlign w:val="center"/>
           </w:tcPr>
@@ -7524,7 +7503,7 @@
       <w:tblPr>
         <w:tblW w:w="4750" w:type="pct"/>
         <w:jc w:val="left"/>
-        <w:tblInd w:w="94" w:type="dxa"/>
+        <w:tblInd w:w="89" w:type="dxa"/>
         <w:tblBorders>
           <w:top w:val="single" w:sz="4" w:space="0" w:color="00000A"/>
           <w:left w:val="single" w:sz="4" w:space="0" w:color="00000A"/>
@@ -7535,7 +7514,7 @@
         </w:tblBorders>
         <w:tblCellMar>
           <w:top w:w="0" w:type="dxa"/>
-          <w:left w:w="88" w:type="dxa"/>
+          <w:left w:w="83" w:type="dxa"/>
           <w:bottom w:w="0" w:type="dxa"/>
           <w:right w:w="108" w:type="dxa"/>
         </w:tblCellMar>
@@ -7560,7 +7539,7 @@
             </w:tcBorders>
             <w:shd w:fill="auto" w:val="clear"/>
             <w:tcMar>
-              <w:left w:w="88" w:type="dxa"/>
+              <w:left w:w="83" w:type="dxa"/>
             </w:tcMar>
             <w:vAlign w:val="center"/>
           </w:tcPr>
@@ -7593,7 +7572,7 @@
             </w:tcBorders>
             <w:shd w:fill="auto" w:val="clear"/>
             <w:tcMar>
-              <w:left w:w="88" w:type="dxa"/>
+              <w:left w:w="83" w:type="dxa"/>
             </w:tcMar>
             <w:vAlign w:val="center"/>
           </w:tcPr>
@@ -7633,7 +7612,7 @@
             </w:tcBorders>
             <w:shd w:fill="auto" w:val="clear"/>
             <w:tcMar>
-              <w:left w:w="88" w:type="dxa"/>
+              <w:left w:w="83" w:type="dxa"/>
             </w:tcMar>
             <w:vAlign w:val="center"/>
           </w:tcPr>
@@ -7666,7 +7645,7 @@
             </w:tcBorders>
             <w:shd w:fill="auto" w:val="clear"/>
             <w:tcMar>
-              <w:left w:w="88" w:type="dxa"/>
+              <w:left w:w="83" w:type="dxa"/>
             </w:tcMar>
             <w:vAlign w:val="center"/>
           </w:tcPr>
@@ -7813,7 +7792,11 @@
         </w:rPr>
       </w:pPr>
       <w:r>
-        <w:rPr/>
+        <w:rPr>
+          <w:rFonts w:ascii="Times New Roman" w:hAnsi="Times New Roman"/>
+          <w:sz w:val="20"/>
+          <w:szCs w:val="20"/>
+        </w:rPr>
       </w:r>
     </w:p>
     <w:p>
@@ -7835,7 +7818,7 @@
       <w:tblPr>
         <w:tblW w:w="4750" w:type="pct"/>
         <w:jc w:val="left"/>
-        <w:tblInd w:w="94" w:type="dxa"/>
+        <w:tblInd w:w="89" w:type="dxa"/>
         <w:tblBorders>
           <w:top w:val="single" w:sz="4" w:space="0" w:color="00000A"/>
           <w:left w:val="single" w:sz="4" w:space="0" w:color="00000A"/>
@@ -7846,7 +7829,7 @@
         </w:tblBorders>
         <w:tblCellMar>
           <w:top w:w="0" w:type="dxa"/>
-          <w:left w:w="88" w:type="dxa"/>
+          <w:left w:w="83" w:type="dxa"/>
           <w:bottom w:w="0" w:type="dxa"/>
           <w:right w:w="108" w:type="dxa"/>
         </w:tblCellMar>
@@ -7873,7 +7856,7 @@
             </w:tcBorders>
             <w:shd w:fill="auto" w:val="clear"/>
             <w:tcMar>
-              <w:left w:w="88" w:type="dxa"/>
+              <w:left w:w="83" w:type="dxa"/>
             </w:tcMar>
           </w:tcPr>
           <w:p>
@@ -7905,7 +7888,7 @@
             </w:tcBorders>
             <w:shd w:fill="auto" w:val="clear"/>
             <w:tcMar>
-              <w:left w:w="88" w:type="dxa"/>
+              <w:left w:w="83" w:type="dxa"/>
             </w:tcMar>
           </w:tcPr>
           <w:p>
@@ -7948,7 +7931,7 @@
             </w:tcBorders>
             <w:shd w:fill="auto" w:val="clear"/>
             <w:tcMar>
-              <w:left w:w="88" w:type="dxa"/>
+              <w:left w:w="83" w:type="dxa"/>
             </w:tcMar>
           </w:tcPr>
           <w:p>
@@ -7980,7 +7963,7 @@
             </w:tcBorders>
             <w:shd w:fill="auto" w:val="clear"/>
             <w:tcMar>
-              <w:left w:w="88" w:type="dxa"/>
+              <w:left w:w="83" w:type="dxa"/>
             </w:tcMar>
           </w:tcPr>
           <w:p>
@@ -8023,7 +8006,7 @@
             </w:tcBorders>
             <w:shd w:fill="auto" w:val="clear"/>
             <w:tcMar>
-              <w:left w:w="88" w:type="dxa"/>
+              <w:left w:w="83" w:type="dxa"/>
             </w:tcMar>
           </w:tcPr>
           <w:p>
@@ -8055,7 +8038,7 @@
             </w:tcBorders>
             <w:shd w:fill="auto" w:val="clear"/>
             <w:tcMar>
-              <w:left w:w="88" w:type="dxa"/>
+              <w:left w:w="83" w:type="dxa"/>
             </w:tcMar>
           </w:tcPr>
           <w:p>

</xml_diff>

<commit_message>
muted issue prepayments properties for DOMC if no prepayment in tender as requested
</commit_message>
<xml_diff>
--- a/marer/templates/documents/issue_domc_up_to_1500000.docx
+++ b/marer/templates/documents/issue_domc_up_to_1500000.docx
@@ -1228,7 +1228,7 @@
       <w:tblPr>
         <w:tblW w:w="9300" w:type="dxa"/>
         <w:jc w:val="left"/>
-        <w:tblInd w:w="74" w:type="dxa"/>
+        <w:tblInd w:w="69" w:type="dxa"/>
         <w:tblBorders>
           <w:top w:val="single" w:sz="4" w:space="0" w:color="00000A"/>
           <w:left w:val="single" w:sz="4" w:space="0" w:color="00000A"/>
@@ -1237,7 +1237,7 @@
         </w:tblBorders>
         <w:tblCellMar>
           <w:top w:w="0" w:type="dxa"/>
-          <w:left w:w="68" w:type="dxa"/>
+          <w:left w:w="63" w:type="dxa"/>
           <w:bottom w:w="0" w:type="dxa"/>
           <w:right w:w="108" w:type="dxa"/>
         </w:tblCellMar>
@@ -1263,7 +1263,7 @@
             </w:tcBorders>
             <w:shd w:fill="auto" w:val="clear"/>
             <w:tcMar>
-              <w:left w:w="68" w:type="dxa"/>
+              <w:left w:w="63" w:type="dxa"/>
             </w:tcMar>
           </w:tcPr>
           <w:p>
@@ -1297,7 +1297,7 @@
             </w:tcBorders>
             <w:shd w:fill="auto" w:val="clear"/>
             <w:tcMar>
-              <w:left w:w="68" w:type="dxa"/>
+              <w:left w:w="63" w:type="dxa"/>
             </w:tcMar>
             <w:vAlign w:val="center"/>
           </w:tcPr>
@@ -1333,7 +1333,7 @@
             </w:tcBorders>
             <w:shd w:fill="auto" w:val="clear"/>
             <w:tcMar>
-              <w:left w:w="68" w:type="dxa"/>
+              <w:left w:w="63" w:type="dxa"/>
             </w:tcMar>
             <w:vAlign w:val="center"/>
           </w:tcPr>
@@ -1371,7 +1371,7 @@
             </w:tcBorders>
             <w:shd w:fill="auto" w:val="clear"/>
             <w:tcMar>
-              <w:left w:w="68" w:type="dxa"/>
+              <w:left w:w="63" w:type="dxa"/>
             </w:tcMar>
           </w:tcPr>
           <w:p>
@@ -1405,7 +1405,7 @@
             </w:tcBorders>
             <w:shd w:fill="auto" w:val="clear"/>
             <w:tcMar>
-              <w:left w:w="68" w:type="dxa"/>
+              <w:left w:w="63" w:type="dxa"/>
             </w:tcMar>
             <w:vAlign w:val="center"/>
           </w:tcPr>
@@ -1441,7 +1441,7 @@
             </w:tcBorders>
             <w:shd w:fill="auto" w:val="clear"/>
             <w:tcMar>
-              <w:left w:w="68" w:type="dxa"/>
+              <w:left w:w="63" w:type="dxa"/>
             </w:tcMar>
             <w:vAlign w:val="center"/>
           </w:tcPr>
@@ -1480,7 +1480,7 @@
             </w:tcBorders>
             <w:shd w:fill="auto" w:val="clear"/>
             <w:tcMar>
-              <w:left w:w="68" w:type="dxa"/>
+              <w:left w:w="63" w:type="dxa"/>
             </w:tcMar>
           </w:tcPr>
           <w:p>
@@ -1512,7 +1512,7 @@
             </w:tcBorders>
             <w:shd w:fill="auto" w:val="clear"/>
             <w:tcMar>
-              <w:left w:w="68" w:type="dxa"/>
+              <w:left w:w="63" w:type="dxa"/>
             </w:tcMar>
             <w:vAlign w:val="center"/>
           </w:tcPr>
@@ -1548,7 +1548,7 @@
             </w:tcBorders>
             <w:shd w:fill="auto" w:val="clear"/>
             <w:tcMar>
-              <w:left w:w="68" w:type="dxa"/>
+              <w:left w:w="63" w:type="dxa"/>
             </w:tcMar>
             <w:vAlign w:val="center"/>
           </w:tcPr>
@@ -1584,7 +1584,7 @@
             </w:tcBorders>
             <w:shd w:fill="auto" w:val="clear"/>
             <w:tcMar>
-              <w:left w:w="68" w:type="dxa"/>
+              <w:left w:w="63" w:type="dxa"/>
             </w:tcMar>
             <w:vAlign w:val="center"/>
           </w:tcPr>
@@ -1622,7 +1622,7 @@
             </w:tcBorders>
             <w:shd w:fill="auto" w:val="clear"/>
             <w:tcMar>
-              <w:left w:w="68" w:type="dxa"/>
+              <w:left w:w="63" w:type="dxa"/>
             </w:tcMar>
           </w:tcPr>
           <w:p>
@@ -1656,7 +1656,7 @@
             </w:tcBorders>
             <w:shd w:fill="auto" w:val="clear"/>
             <w:tcMar>
-              <w:left w:w="68" w:type="dxa"/>
+              <w:left w:w="63" w:type="dxa"/>
             </w:tcMar>
             <w:vAlign w:val="center"/>
           </w:tcPr>
@@ -1692,7 +1692,7 @@
             </w:tcBorders>
             <w:shd w:fill="auto" w:val="clear"/>
             <w:tcMar>
-              <w:left w:w="68" w:type="dxa"/>
+              <w:left w:w="63" w:type="dxa"/>
             </w:tcMar>
             <w:vAlign w:val="center"/>
           </w:tcPr>
@@ -1771,9 +1771,9 @@
         <w:tblLook w:noVBand="1" w:val="04a0" w:noHBand="0" w:lastColumn="0" w:firstColumn="1" w:lastRow="0" w:firstRow="1"/>
       </w:tblPr>
       <w:tblGrid>
-        <w:gridCol w:w="531"/>
+        <w:gridCol w:w="530"/>
         <w:gridCol w:w="6720"/>
-        <w:gridCol w:w="6"/>
+        <w:gridCol w:w="7"/>
         <w:gridCol w:w="2124"/>
       </w:tblGrid>
       <w:tr>
@@ -1782,7 +1782,7 @@
         </w:trPr>
         <w:tc>
           <w:tcPr>
-            <w:tcW w:w="531" w:type="dxa"/>
+            <w:tcW w:w="530" w:type="dxa"/>
             <w:tcBorders/>
             <w:shd w:fill="auto" w:val="clear"/>
             <w:vAlign w:val="bottom"/>
@@ -1808,7 +1808,7 @@
         </w:tc>
         <w:tc>
           <w:tcPr>
-            <w:tcW w:w="8850" w:type="dxa"/>
+            <w:tcW w:w="8851" w:type="dxa"/>
             <w:gridSpan w:val="3"/>
             <w:tcBorders/>
             <w:shd w:fill="auto" w:val="clear"/>
@@ -1851,7 +1851,7 @@
         </w:trPr>
         <w:tc>
           <w:tcPr>
-            <w:tcW w:w="531" w:type="dxa"/>
+            <w:tcW w:w="530" w:type="dxa"/>
             <w:tcBorders/>
             <w:shd w:fill="auto" w:val="clear"/>
             <w:vAlign w:val="bottom"/>
@@ -1877,7 +1877,7 @@
         </w:tc>
         <w:tc>
           <w:tcPr>
-            <w:tcW w:w="8850" w:type="dxa"/>
+            <w:tcW w:w="8851" w:type="dxa"/>
             <w:gridSpan w:val="3"/>
             <w:tcBorders/>
             <w:shd w:fill="auto" w:val="clear"/>
@@ -1920,7 +1920,7 @@
         </w:trPr>
         <w:tc>
           <w:tcPr>
-            <w:tcW w:w="531" w:type="dxa"/>
+            <w:tcW w:w="530" w:type="dxa"/>
             <w:tcBorders>
               <w:top w:val="single" w:sz="8" w:space="0" w:color="00000A"/>
               <w:left w:val="single" w:sz="8" w:space="0" w:color="00000A"/>
@@ -1931,7 +1931,7 @@
             </w:tcBorders>
             <w:shd w:fill="auto" w:val="clear"/>
             <w:tcMar>
-              <w:left w:w="48" w:type="dxa"/>
+              <w:left w:w="38" w:type="dxa"/>
             </w:tcMar>
             <w:vAlign w:val="bottom"/>
           </w:tcPr>
@@ -1990,7 +1990,7 @@
             </w:tcBorders>
             <w:shd w:fill="auto" w:val="clear"/>
             <w:tcMar>
-              <w:left w:w="58" w:type="dxa"/>
+              <w:left w:w="48" w:type="dxa"/>
             </w:tcMar>
             <w:vAlign w:val="center"/>
           </w:tcPr>
@@ -2026,7 +2026,7 @@
         </w:tc>
         <w:tc>
           <w:tcPr>
-            <w:tcW w:w="2130" w:type="dxa"/>
+            <w:tcW w:w="2131" w:type="dxa"/>
             <w:gridSpan w:val="2"/>
             <w:tcBorders>
               <w:top w:val="single" w:sz="8" w:space="0" w:color="00000A"/>
@@ -2038,7 +2038,7 @@
             </w:tcBorders>
             <w:shd w:fill="auto" w:val="clear"/>
             <w:tcMar>
-              <w:left w:w="58" w:type="dxa"/>
+              <w:left w:w="48" w:type="dxa"/>
             </w:tcMar>
             <w:vAlign w:val="center"/>
           </w:tcPr>
@@ -2079,7 +2079,7 @@
         </w:trPr>
         <w:tc>
           <w:tcPr>
-            <w:tcW w:w="531" w:type="dxa"/>
+            <w:tcW w:w="530" w:type="dxa"/>
             <w:tcBorders>
               <w:top w:val="single" w:sz="8" w:space="0" w:color="00000A"/>
               <w:left w:val="single" w:sz="8" w:space="0" w:color="00000A"/>
@@ -2090,7 +2090,7 @@
             </w:tcBorders>
             <w:shd w:fill="auto" w:val="clear"/>
             <w:tcMar>
-              <w:left w:w="48" w:type="dxa"/>
+              <w:left w:w="38" w:type="dxa"/>
             </w:tcMar>
             <w:vAlign w:val="bottom"/>
           </w:tcPr>
@@ -2137,7 +2137,7 @@
             </w:tcBorders>
             <w:shd w:fill="auto" w:val="clear"/>
             <w:tcMar>
-              <w:left w:w="58" w:type="dxa"/>
+              <w:left w:w="48" w:type="dxa"/>
             </w:tcMar>
             <w:vAlign w:val="center"/>
           </w:tcPr>
@@ -2163,7 +2163,7 @@
         </w:tc>
         <w:tc>
           <w:tcPr>
-            <w:tcW w:w="2130" w:type="dxa"/>
+            <w:tcW w:w="2131" w:type="dxa"/>
             <w:gridSpan w:val="2"/>
             <w:tcBorders>
               <w:top w:val="single" w:sz="8" w:space="0" w:color="00000A"/>
@@ -2175,7 +2175,7 @@
             </w:tcBorders>
             <w:shd w:fill="auto" w:val="clear"/>
             <w:tcMar>
-              <w:left w:w="58" w:type="dxa"/>
+              <w:left w:w="48" w:type="dxa"/>
             </w:tcMar>
             <w:vAlign w:val="center"/>
           </w:tcPr>
@@ -2209,7 +2209,7 @@
         </w:trPr>
         <w:tc>
           <w:tcPr>
-            <w:tcW w:w="531" w:type="dxa"/>
+            <w:tcW w:w="530" w:type="dxa"/>
             <w:tcBorders>
               <w:top w:val="single" w:sz="8" w:space="0" w:color="00000A"/>
               <w:left w:val="single" w:sz="8" w:space="0" w:color="00000A"/>
@@ -2220,7 +2220,7 @@
             </w:tcBorders>
             <w:shd w:fill="auto" w:val="clear"/>
             <w:tcMar>
-              <w:left w:w="48" w:type="dxa"/>
+              <w:left w:w="38" w:type="dxa"/>
             </w:tcMar>
             <w:vAlign w:val="bottom"/>
           </w:tcPr>
@@ -2267,7 +2267,7 @@
             </w:tcBorders>
             <w:shd w:fill="auto" w:val="clear"/>
             <w:tcMar>
-              <w:left w:w="58" w:type="dxa"/>
+              <w:left w:w="48" w:type="dxa"/>
             </w:tcMar>
             <w:vAlign w:val="center"/>
           </w:tcPr>
@@ -2293,7 +2293,7 @@
         </w:tc>
         <w:tc>
           <w:tcPr>
-            <w:tcW w:w="2130" w:type="dxa"/>
+            <w:tcW w:w="2131" w:type="dxa"/>
             <w:gridSpan w:val="2"/>
             <w:tcBorders>
               <w:top w:val="single" w:sz="8" w:space="0" w:color="00000A"/>
@@ -2305,7 +2305,7 @@
             </w:tcBorders>
             <w:shd w:fill="auto" w:val="clear"/>
             <w:tcMar>
-              <w:left w:w="58" w:type="dxa"/>
+              <w:left w:w="48" w:type="dxa"/>
             </w:tcMar>
             <w:vAlign w:val="center"/>
           </w:tcPr>
@@ -2339,7 +2339,7 @@
         </w:trPr>
         <w:tc>
           <w:tcPr>
-            <w:tcW w:w="531" w:type="dxa"/>
+            <w:tcW w:w="530" w:type="dxa"/>
             <w:tcBorders>
               <w:top w:val="single" w:sz="8" w:space="0" w:color="00000A"/>
               <w:left w:val="single" w:sz="8" w:space="0" w:color="00000A"/>
@@ -2350,7 +2350,7 @@
             </w:tcBorders>
             <w:shd w:fill="auto" w:val="clear"/>
             <w:tcMar>
-              <w:left w:w="48" w:type="dxa"/>
+              <w:left w:w="38" w:type="dxa"/>
             </w:tcMar>
             <w:vAlign w:val="bottom"/>
           </w:tcPr>
@@ -2397,7 +2397,7 @@
             </w:tcBorders>
             <w:shd w:fill="auto" w:val="clear"/>
             <w:tcMar>
-              <w:left w:w="58" w:type="dxa"/>
+              <w:left w:w="48" w:type="dxa"/>
             </w:tcMar>
             <w:vAlign w:val="center"/>
           </w:tcPr>
@@ -2432,7 +2432,7 @@
         </w:tc>
         <w:tc>
           <w:tcPr>
-            <w:tcW w:w="2130" w:type="dxa"/>
+            <w:tcW w:w="2131" w:type="dxa"/>
             <w:gridSpan w:val="2"/>
             <w:tcBorders>
               <w:top w:val="single" w:sz="8" w:space="0" w:color="00000A"/>
@@ -2444,7 +2444,7 @@
             </w:tcBorders>
             <w:shd w:fill="auto" w:val="clear"/>
             <w:tcMar>
-              <w:left w:w="58" w:type="dxa"/>
+              <w:left w:w="48" w:type="dxa"/>
             </w:tcMar>
             <w:vAlign w:val="center"/>
           </w:tcPr>
@@ -2478,7 +2478,7 @@
         </w:trPr>
         <w:tc>
           <w:tcPr>
-            <w:tcW w:w="531" w:type="dxa"/>
+            <w:tcW w:w="530" w:type="dxa"/>
             <w:tcBorders>
               <w:top w:val="single" w:sz="8" w:space="0" w:color="00000A"/>
               <w:left w:val="single" w:sz="8" w:space="0" w:color="00000A"/>
@@ -2489,7 +2489,7 @@
             </w:tcBorders>
             <w:shd w:fill="auto" w:val="clear"/>
             <w:tcMar>
-              <w:left w:w="48" w:type="dxa"/>
+              <w:left w:w="38" w:type="dxa"/>
             </w:tcMar>
             <w:vAlign w:val="bottom"/>
           </w:tcPr>
@@ -2536,7 +2536,7 @@
             </w:tcBorders>
             <w:shd w:fill="auto" w:val="clear"/>
             <w:tcMar>
-              <w:left w:w="58" w:type="dxa"/>
+              <w:left w:w="48" w:type="dxa"/>
             </w:tcMar>
             <w:vAlign w:val="center"/>
           </w:tcPr>
@@ -2571,7 +2571,7 @@
         </w:tc>
         <w:tc>
           <w:tcPr>
-            <w:tcW w:w="2130" w:type="dxa"/>
+            <w:tcW w:w="2131" w:type="dxa"/>
             <w:gridSpan w:val="2"/>
             <w:tcBorders>
               <w:top w:val="single" w:sz="8" w:space="0" w:color="00000A"/>
@@ -2583,7 +2583,7 @@
             </w:tcBorders>
             <w:shd w:fill="auto" w:val="clear"/>
             <w:tcMar>
-              <w:left w:w="58" w:type="dxa"/>
+              <w:left w:w="48" w:type="dxa"/>
             </w:tcMar>
             <w:vAlign w:val="center"/>
           </w:tcPr>
@@ -2617,7 +2617,7 @@
         </w:trPr>
         <w:tc>
           <w:tcPr>
-            <w:tcW w:w="531" w:type="dxa"/>
+            <w:tcW w:w="530" w:type="dxa"/>
             <w:tcBorders>
               <w:top w:val="single" w:sz="8" w:space="0" w:color="00000A"/>
               <w:left w:val="single" w:sz="8" w:space="0" w:color="00000A"/>
@@ -2628,7 +2628,7 @@
             </w:tcBorders>
             <w:shd w:fill="auto" w:val="clear"/>
             <w:tcMar>
-              <w:left w:w="48" w:type="dxa"/>
+              <w:left w:w="38" w:type="dxa"/>
             </w:tcMar>
             <w:vAlign w:val="bottom"/>
           </w:tcPr>
@@ -2675,7 +2675,7 @@
             </w:tcBorders>
             <w:shd w:color="000000" w:fill="D8D8D8" w:val="clear"/>
             <w:tcMar>
-              <w:left w:w="58" w:type="dxa"/>
+              <w:left w:w="48" w:type="dxa"/>
             </w:tcMar>
             <w:vAlign w:val="center"/>
           </w:tcPr>
@@ -2710,7 +2710,7 @@
         </w:tc>
         <w:tc>
           <w:tcPr>
-            <w:tcW w:w="2130" w:type="dxa"/>
+            <w:tcW w:w="2131" w:type="dxa"/>
             <w:gridSpan w:val="2"/>
             <w:tcBorders>
               <w:top w:val="single" w:sz="8" w:space="0" w:color="00000A"/>
@@ -2722,7 +2722,7 @@
             </w:tcBorders>
             <w:shd w:color="000000" w:fill="D8D8D8" w:val="clear"/>
             <w:tcMar>
-              <w:left w:w="58" w:type="dxa"/>
+              <w:left w:w="48" w:type="dxa"/>
             </w:tcMar>
             <w:vAlign w:val="center"/>
           </w:tcPr>
@@ -2731,16 +2731,7 @@
               <w:pStyle w:val="Normal"/>
               <w:spacing w:lineRule="auto" w:line="240" w:before="0" w:after="0"/>
               <w:jc w:val="center"/>
-              <w:rPr>
-                <w:rFonts w:ascii="Times New Roman" w:hAnsi="Times New Roman" w:eastAsia="Times New Roman"/>
-                <w:b/>
-                <w:b/>
-                <w:bCs/>
-                <w:color w:val="00B0F0"/>
-                <w:sz w:val="18"/>
-                <w:szCs w:val="18"/>
-                <w:lang w:eastAsia="ru-RU"/>
-              </w:rPr>
+              <w:rPr/>
             </w:pPr>
             <w:r>
               <w:rPr>
@@ -2752,7 +2743,7 @@
                 <w:szCs w:val="18"/>
                 <w:lang w:eastAsia="ru-RU"/>
               </w:rPr>
-              <w:t>Достаточно одного "ДА"</w:t>
+              <w:t>{issue.humanized_tender_has_prepayment}</w:t>
             </w:r>
           </w:p>
         </w:tc>
@@ -2763,7 +2754,7 @@
         </w:trPr>
         <w:tc>
           <w:tcPr>
-            <w:tcW w:w="531" w:type="dxa"/>
+            <w:tcW w:w="530" w:type="dxa"/>
             <w:tcBorders>
               <w:top w:val="single" w:sz="8" w:space="0" w:color="00000A"/>
               <w:left w:val="single" w:sz="8" w:space="0" w:color="00000A"/>
@@ -2774,7 +2765,7 @@
             </w:tcBorders>
             <w:shd w:fill="auto" w:val="clear"/>
             <w:tcMar>
-              <w:left w:w="48" w:type="dxa"/>
+              <w:left w:w="38" w:type="dxa"/>
             </w:tcMar>
             <w:vAlign w:val="bottom"/>
           </w:tcPr>
@@ -2821,7 +2812,7 @@
             </w:tcBorders>
             <w:shd w:color="000000" w:fill="D8D8D8" w:val="clear"/>
             <w:tcMar>
-              <w:left w:w="58" w:type="dxa"/>
+              <w:left w:w="48" w:type="dxa"/>
             </w:tcMar>
             <w:vAlign w:val="center"/>
           </w:tcPr>
@@ -2852,7 +2843,7 @@
         </w:tc>
         <w:tc>
           <w:tcPr>
-            <w:tcW w:w="2130" w:type="dxa"/>
+            <w:tcW w:w="2131" w:type="dxa"/>
             <w:gridSpan w:val="2"/>
             <w:tcBorders>
               <w:top w:val="single" w:sz="8" w:space="0" w:color="00000A"/>
@@ -2864,7 +2855,7 @@
             </w:tcBorders>
             <w:shd w:color="000000" w:fill="D8D8D8" w:val="clear"/>
             <w:tcMar>
-              <w:left w:w="58" w:type="dxa"/>
+              <w:left w:w="48" w:type="dxa"/>
             </w:tcMar>
             <w:vAlign w:val="center"/>
           </w:tcPr>
@@ -2887,7 +2878,33 @@
                 <w:szCs w:val="18"/>
                 <w:lang w:eastAsia="ru-RU"/>
               </w:rPr>
-              <w:t>{issue.humanized_is_issuer_executed_contracts_with_comparable_advances}</w:t>
+              <w:t>{issue.</w:t>
+            </w:r>
+            <w:bookmarkStart w:id="2" w:name="__DdeLink__17242_1582496076"/>
+            <w:r>
+              <w:rPr>
+                <w:rFonts w:eastAsia="Times New Roman" w:ascii="Times New Roman" w:hAnsi="Times New Roman"/>
+                <w:b/>
+                <w:bCs/>
+                <w:color w:val="00000A"/>
+                <w:sz w:val="18"/>
+                <w:szCs w:val="18"/>
+                <w:lang w:eastAsia="ru-RU"/>
+              </w:rPr>
+              <w:t>humanized_is_issuer_executed_contracts_with_comparable_advances</w:t>
+            </w:r>
+            <w:bookmarkEnd w:id="2"/>
+            <w:r>
+              <w:rPr>
+                <w:rFonts w:eastAsia="Times New Roman" w:ascii="Times New Roman" w:hAnsi="Times New Roman"/>
+                <w:b/>
+                <w:bCs/>
+                <w:color w:val="00000A"/>
+                <w:sz w:val="18"/>
+                <w:szCs w:val="18"/>
+                <w:lang w:eastAsia="ru-RU"/>
+              </w:rPr>
+              <w:t>}</w:t>
             </w:r>
           </w:p>
         </w:tc>
@@ -2898,7 +2915,7 @@
         </w:trPr>
         <w:tc>
           <w:tcPr>
-            <w:tcW w:w="531" w:type="dxa"/>
+            <w:tcW w:w="530" w:type="dxa"/>
             <w:tcBorders>
               <w:top w:val="single" w:sz="8" w:space="0" w:color="00000A"/>
               <w:left w:val="single" w:sz="8" w:space="0" w:color="00000A"/>
@@ -2909,7 +2926,7 @@
             </w:tcBorders>
             <w:shd w:fill="auto" w:val="clear"/>
             <w:tcMar>
-              <w:left w:w="48" w:type="dxa"/>
+              <w:left w:w="38" w:type="dxa"/>
             </w:tcMar>
             <w:vAlign w:val="bottom"/>
           </w:tcPr>
@@ -2956,7 +2973,7 @@
             </w:tcBorders>
             <w:shd w:color="000000" w:fill="D8D8D8" w:val="clear"/>
             <w:tcMar>
-              <w:left w:w="58" w:type="dxa"/>
+              <w:left w:w="48" w:type="dxa"/>
             </w:tcMar>
             <w:vAlign w:val="center"/>
           </w:tcPr>
@@ -2987,7 +3004,7 @@
         </w:tc>
         <w:tc>
           <w:tcPr>
-            <w:tcW w:w="2130" w:type="dxa"/>
+            <w:tcW w:w="2131" w:type="dxa"/>
             <w:gridSpan w:val="2"/>
             <w:tcBorders>
               <w:top w:val="single" w:sz="8" w:space="0" w:color="00000A"/>
@@ -2999,7 +3016,7 @@
             </w:tcBorders>
             <w:shd w:color="000000" w:fill="D8D8D8" w:val="clear"/>
             <w:tcMar>
-              <w:left w:w="58" w:type="dxa"/>
+              <w:left w:w="48" w:type="dxa"/>
             </w:tcMar>
             <w:vAlign w:val="center"/>
           </w:tcPr>
@@ -3022,7 +3039,33 @@
                 <w:szCs w:val="18"/>
                 <w:lang w:eastAsia="ru-RU"/>
               </w:rPr>
-              <w:t>{issue.humanized_is_issuer_executed_gte_5_contracts_on_44_or_223_or_185_fz}</w:t>
+              <w:t>{issue.</w:t>
+            </w:r>
+            <w:bookmarkStart w:id="3" w:name="__DdeLink__17244_1582496076"/>
+            <w:r>
+              <w:rPr>
+                <w:rFonts w:eastAsia="Times New Roman" w:ascii="Times New Roman" w:hAnsi="Times New Roman"/>
+                <w:b/>
+                <w:bCs/>
+                <w:color w:val="00000A"/>
+                <w:sz w:val="18"/>
+                <w:szCs w:val="18"/>
+                <w:lang w:eastAsia="ru-RU"/>
+              </w:rPr>
+              <w:t>humanized_is_issuer_executed_gte_5_contracts_on_44_or_223_or_185_fz</w:t>
+            </w:r>
+            <w:bookmarkEnd w:id="3"/>
+            <w:r>
+              <w:rPr>
+                <w:rFonts w:eastAsia="Times New Roman" w:ascii="Times New Roman" w:hAnsi="Times New Roman"/>
+                <w:b/>
+                <w:bCs/>
+                <w:color w:val="00000A"/>
+                <w:sz w:val="18"/>
+                <w:szCs w:val="18"/>
+                <w:lang w:eastAsia="ru-RU"/>
+              </w:rPr>
+              <w:t>}</w:t>
             </w:r>
           </w:p>
         </w:tc>
@@ -3033,7 +3076,7 @@
         </w:trPr>
         <w:tc>
           <w:tcPr>
-            <w:tcW w:w="531" w:type="dxa"/>
+            <w:tcW w:w="530" w:type="dxa"/>
             <w:tcBorders>
               <w:top w:val="single" w:sz="8" w:space="0" w:color="00000A"/>
               <w:left w:val="single" w:sz="8" w:space="0" w:color="00000A"/>
@@ -3044,7 +3087,7 @@
             </w:tcBorders>
             <w:shd w:fill="auto" w:val="clear"/>
             <w:tcMar>
-              <w:left w:w="48" w:type="dxa"/>
+              <w:left w:w="38" w:type="dxa"/>
             </w:tcMar>
             <w:vAlign w:val="bottom"/>
           </w:tcPr>
@@ -3091,7 +3134,7 @@
             </w:tcBorders>
             <w:shd w:color="000000" w:fill="D8D8D8" w:val="clear"/>
             <w:tcMar>
-              <w:left w:w="58" w:type="dxa"/>
+              <w:left w:w="48" w:type="dxa"/>
             </w:tcMar>
             <w:vAlign w:val="center"/>
           </w:tcPr>
@@ -3122,7 +3165,7 @@
         </w:tc>
         <w:tc>
           <w:tcPr>
-            <w:tcW w:w="2130" w:type="dxa"/>
+            <w:tcW w:w="2131" w:type="dxa"/>
             <w:gridSpan w:val="2"/>
             <w:tcBorders>
               <w:top w:val="single" w:sz="8" w:space="0" w:color="00000A"/>
@@ -3134,7 +3177,7 @@
             </w:tcBorders>
             <w:shd w:color="000000" w:fill="D8D8D8" w:val="clear"/>
             <w:tcMar>
-              <w:left w:w="58" w:type="dxa"/>
+              <w:left w:w="48" w:type="dxa"/>
             </w:tcMar>
             <w:vAlign w:val="center"/>
           </w:tcPr>
@@ -3157,7 +3200,33 @@
                 <w:szCs w:val="18"/>
                 <w:lang w:eastAsia="ru-RU"/>
               </w:rPr>
-              <w:t>{issue.humanized_is_issuer_last_year_revenue_higher_in_5_times_than_all_bank_bgs}</w:t>
+              <w:t>{issue.</w:t>
+            </w:r>
+            <w:bookmarkStart w:id="4" w:name="__DdeLink__17246_1582496076"/>
+            <w:r>
+              <w:rPr>
+                <w:rFonts w:eastAsia="Times New Roman" w:ascii="Times New Roman" w:hAnsi="Times New Roman"/>
+                <w:b/>
+                <w:bCs/>
+                <w:color w:val="00000A"/>
+                <w:sz w:val="18"/>
+                <w:szCs w:val="18"/>
+                <w:lang w:eastAsia="ru-RU"/>
+              </w:rPr>
+              <w:t>humanized_is_issuer_last_year_revenue_higher_in_5_times_than_all_bank_bgs</w:t>
+            </w:r>
+            <w:bookmarkEnd w:id="4"/>
+            <w:r>
+              <w:rPr>
+                <w:rFonts w:eastAsia="Times New Roman" w:ascii="Times New Roman" w:hAnsi="Times New Roman"/>
+                <w:b/>
+                <w:bCs/>
+                <w:color w:val="00000A"/>
+                <w:sz w:val="18"/>
+                <w:szCs w:val="18"/>
+                <w:lang w:eastAsia="ru-RU"/>
+              </w:rPr>
+              <w:t>}</w:t>
             </w:r>
           </w:p>
         </w:tc>
@@ -3168,7 +3237,7 @@
         </w:trPr>
         <w:tc>
           <w:tcPr>
-            <w:tcW w:w="531" w:type="dxa"/>
+            <w:tcW w:w="530" w:type="dxa"/>
             <w:tcBorders>
               <w:top w:val="single" w:sz="8" w:space="0" w:color="00000A"/>
               <w:left w:val="single" w:sz="8" w:space="0" w:color="00000A"/>
@@ -3179,7 +3248,7 @@
             </w:tcBorders>
             <w:shd w:fill="auto" w:val="clear"/>
             <w:tcMar>
-              <w:left w:w="48" w:type="dxa"/>
+              <w:left w:w="38" w:type="dxa"/>
             </w:tcMar>
             <w:vAlign w:val="bottom"/>
           </w:tcPr>
@@ -3226,7 +3295,7 @@
             </w:tcBorders>
             <w:shd w:color="000000" w:fill="D8D8D8" w:val="clear"/>
             <w:tcMar>
-              <w:left w:w="58" w:type="dxa"/>
+              <w:left w:w="48" w:type="dxa"/>
             </w:tcMar>
             <w:vAlign w:val="center"/>
           </w:tcPr>
@@ -3257,7 +3326,7 @@
         </w:tc>
         <w:tc>
           <w:tcPr>
-            <w:tcW w:w="2130" w:type="dxa"/>
+            <w:tcW w:w="2131" w:type="dxa"/>
             <w:gridSpan w:val="2"/>
             <w:tcBorders>
               <w:top w:val="single" w:sz="8" w:space="0" w:color="00000A"/>
@@ -3269,7 +3338,7 @@
             </w:tcBorders>
             <w:shd w:color="000000" w:fill="D8D8D8" w:val="clear"/>
             <w:tcMar>
-              <w:left w:w="58" w:type="dxa"/>
+              <w:left w:w="48" w:type="dxa"/>
             </w:tcMar>
             <w:vAlign w:val="center"/>
           </w:tcPr>
@@ -3292,7 +3361,33 @@
                 <w:szCs w:val="18"/>
                 <w:lang w:eastAsia="ru-RU"/>
               </w:rPr>
-              <w:t>{issue.humanized_is_issuer_has_garantor_for_advance_related_requirements}</w:t>
+              <w:t>{issue.</w:t>
+            </w:r>
+            <w:bookmarkStart w:id="5" w:name="__DdeLink__17248_1582496076"/>
+            <w:r>
+              <w:rPr>
+                <w:rFonts w:eastAsia="Times New Roman" w:ascii="Times New Roman" w:hAnsi="Times New Roman"/>
+                <w:b/>
+                <w:bCs/>
+                <w:color w:val="00000A"/>
+                <w:sz w:val="18"/>
+                <w:szCs w:val="18"/>
+                <w:lang w:eastAsia="ru-RU"/>
+              </w:rPr>
+              <w:t>humanized_is_issuer_has_garantor_for_advance_related_requirements</w:t>
+            </w:r>
+            <w:bookmarkEnd w:id="5"/>
+            <w:r>
+              <w:rPr>
+                <w:rFonts w:eastAsia="Times New Roman" w:ascii="Times New Roman" w:hAnsi="Times New Roman"/>
+                <w:b/>
+                <w:bCs/>
+                <w:color w:val="00000A"/>
+                <w:sz w:val="18"/>
+                <w:szCs w:val="18"/>
+                <w:lang w:eastAsia="ru-RU"/>
+              </w:rPr>
+              <w:t>}</w:t>
             </w:r>
           </w:p>
         </w:tc>
@@ -3303,7 +3398,7 @@
         </w:trPr>
         <w:tc>
           <w:tcPr>
-            <w:tcW w:w="531" w:type="dxa"/>
+            <w:tcW w:w="530" w:type="dxa"/>
             <w:tcBorders>
               <w:top w:val="single" w:sz="8" w:space="0" w:color="00000A"/>
               <w:left w:val="single" w:sz="8" w:space="0" w:color="00000A"/>
@@ -3314,7 +3409,7 @@
             </w:tcBorders>
             <w:shd w:fill="auto" w:val="clear"/>
             <w:tcMar>
-              <w:left w:w="48" w:type="dxa"/>
+              <w:left w:w="38" w:type="dxa"/>
             </w:tcMar>
             <w:vAlign w:val="bottom"/>
           </w:tcPr>
@@ -3361,7 +3456,7 @@
             </w:tcBorders>
             <w:shd w:color="000000" w:fill="FFFFFF" w:val="clear"/>
             <w:tcMar>
-              <w:left w:w="58" w:type="dxa"/>
+              <w:left w:w="48" w:type="dxa"/>
             </w:tcMar>
             <w:vAlign w:val="center"/>
           </w:tcPr>
@@ -3411,7 +3506,7 @@
         </w:tc>
         <w:tc>
           <w:tcPr>
-            <w:tcW w:w="2130" w:type="dxa"/>
+            <w:tcW w:w="2131" w:type="dxa"/>
             <w:gridSpan w:val="2"/>
             <w:tcBorders>
               <w:top w:val="single" w:sz="8" w:space="0" w:color="00000A"/>
@@ -3423,7 +3518,7 @@
             </w:tcBorders>
             <w:shd w:fill="auto" w:val="clear"/>
             <w:tcMar>
-              <w:left w:w="58" w:type="dxa"/>
+              <w:left w:w="48" w:type="dxa"/>
             </w:tcMar>
             <w:vAlign w:val="center"/>
           </w:tcPr>
@@ -3457,7 +3552,7 @@
         </w:trPr>
         <w:tc>
           <w:tcPr>
-            <w:tcW w:w="531" w:type="dxa"/>
+            <w:tcW w:w="530" w:type="dxa"/>
             <w:tcBorders>
               <w:top w:val="single" w:sz="8" w:space="0" w:color="00000A"/>
               <w:left w:val="single" w:sz="8" w:space="0" w:color="00000A"/>
@@ -3468,7 +3563,7 @@
             </w:tcBorders>
             <w:shd w:fill="auto" w:val="clear"/>
             <w:tcMar>
-              <w:left w:w="48" w:type="dxa"/>
+              <w:left w:w="38" w:type="dxa"/>
             </w:tcMar>
             <w:vAlign w:val="bottom"/>
           </w:tcPr>
@@ -3515,7 +3610,7 @@
             </w:tcBorders>
             <w:shd w:fill="auto" w:val="clear"/>
             <w:tcMar>
-              <w:left w:w="58" w:type="dxa"/>
+              <w:left w:w="48" w:type="dxa"/>
             </w:tcMar>
             <w:vAlign w:val="center"/>
           </w:tcPr>
@@ -3550,7 +3645,7 @@
         </w:tc>
         <w:tc>
           <w:tcPr>
-            <w:tcW w:w="2130" w:type="dxa"/>
+            <w:tcW w:w="2131" w:type="dxa"/>
             <w:gridSpan w:val="2"/>
             <w:tcBorders>
               <w:top w:val="single" w:sz="8" w:space="0" w:color="00000A"/>
@@ -3562,7 +3657,7 @@
             </w:tcBorders>
             <w:shd w:fill="auto" w:val="clear"/>
             <w:tcMar>
-              <w:left w:w="58" w:type="dxa"/>
+              <w:left w:w="48" w:type="dxa"/>
             </w:tcMar>
             <w:vAlign w:val="center"/>
           </w:tcPr>
@@ -3596,7 +3691,7 @@
         </w:trPr>
         <w:tc>
           <w:tcPr>
-            <w:tcW w:w="531" w:type="dxa"/>
+            <w:tcW w:w="530" w:type="dxa"/>
             <w:tcBorders>
               <w:top w:val="single" w:sz="8" w:space="0" w:color="00000A"/>
               <w:left w:val="single" w:sz="8" w:space="0" w:color="00000A"/>
@@ -3607,7 +3702,7 @@
             </w:tcBorders>
             <w:shd w:fill="auto" w:val="clear"/>
             <w:tcMar>
-              <w:left w:w="48" w:type="dxa"/>
+              <w:left w:w="38" w:type="dxa"/>
             </w:tcMar>
             <w:vAlign w:val="bottom"/>
           </w:tcPr>
@@ -3654,7 +3749,7 @@
             </w:tcBorders>
             <w:shd w:fill="auto" w:val="clear"/>
             <w:tcMar>
-              <w:left w:w="58" w:type="dxa"/>
+              <w:left w:w="48" w:type="dxa"/>
             </w:tcMar>
             <w:vAlign w:val="center"/>
           </w:tcPr>
@@ -3689,7 +3784,7 @@
         </w:tc>
         <w:tc>
           <w:tcPr>
-            <w:tcW w:w="2130" w:type="dxa"/>
+            <w:tcW w:w="2131" w:type="dxa"/>
             <w:gridSpan w:val="2"/>
             <w:tcBorders>
               <w:top w:val="single" w:sz="8" w:space="0" w:color="00000A"/>
@@ -3701,7 +3796,7 @@
             </w:tcBorders>
             <w:shd w:fill="auto" w:val="clear"/>
             <w:tcMar>
-              <w:left w:w="58" w:type="dxa"/>
+              <w:left w:w="48" w:type="dxa"/>
             </w:tcMar>
             <w:vAlign w:val="center"/>
           </w:tcPr>
@@ -3735,7 +3830,7 @@
         </w:trPr>
         <w:tc>
           <w:tcPr>
-            <w:tcW w:w="531" w:type="dxa"/>
+            <w:tcW w:w="530" w:type="dxa"/>
             <w:tcBorders>
               <w:top w:val="single" w:sz="8" w:space="0" w:color="00000A"/>
               <w:left w:val="single" w:sz="8" w:space="0" w:color="00000A"/>
@@ -3746,7 +3841,7 @@
             </w:tcBorders>
             <w:shd w:fill="auto" w:val="clear"/>
             <w:tcMar>
-              <w:left w:w="48" w:type="dxa"/>
+              <w:left w:w="38" w:type="dxa"/>
             </w:tcMar>
             <w:vAlign w:val="bottom"/>
           </w:tcPr>
@@ -3793,7 +3888,7 @@
             </w:tcBorders>
             <w:shd w:fill="auto" w:val="clear"/>
             <w:tcMar>
-              <w:left w:w="58" w:type="dxa"/>
+              <w:left w:w="48" w:type="dxa"/>
             </w:tcMar>
             <w:vAlign w:val="center"/>
           </w:tcPr>
@@ -3828,7 +3923,7 @@
         </w:tc>
         <w:tc>
           <w:tcPr>
-            <w:tcW w:w="2130" w:type="dxa"/>
+            <w:tcW w:w="2131" w:type="dxa"/>
             <w:gridSpan w:val="2"/>
             <w:tcBorders>
               <w:top w:val="single" w:sz="8" w:space="0" w:color="00000A"/>
@@ -3840,7 +3935,7 @@
             </w:tcBorders>
             <w:shd w:fill="auto" w:val="clear"/>
             <w:tcMar>
-              <w:left w:w="58" w:type="dxa"/>
+              <w:left w:w="48" w:type="dxa"/>
             </w:tcMar>
             <w:vAlign w:val="center"/>
           </w:tcPr>
@@ -3874,7 +3969,7 @@
         </w:trPr>
         <w:tc>
           <w:tcPr>
-            <w:tcW w:w="531" w:type="dxa"/>
+            <w:tcW w:w="530" w:type="dxa"/>
             <w:tcBorders>
               <w:top w:val="single" w:sz="8" w:space="0" w:color="00000A"/>
               <w:left w:val="single" w:sz="8" w:space="0" w:color="00000A"/>
@@ -3885,7 +3980,7 @@
             </w:tcBorders>
             <w:shd w:fill="auto" w:val="clear"/>
             <w:tcMar>
-              <w:left w:w="48" w:type="dxa"/>
+              <w:left w:w="38" w:type="dxa"/>
             </w:tcMar>
             <w:vAlign w:val="bottom"/>
           </w:tcPr>
@@ -3932,7 +4027,7 @@
             </w:tcBorders>
             <w:shd w:color="000000" w:fill="FFFFFF" w:val="clear"/>
             <w:tcMar>
-              <w:left w:w="58" w:type="dxa"/>
+              <w:left w:w="48" w:type="dxa"/>
             </w:tcMar>
             <w:vAlign w:val="center"/>
           </w:tcPr>
@@ -3979,7 +4074,7 @@
         </w:tc>
         <w:tc>
           <w:tcPr>
-            <w:tcW w:w="2130" w:type="dxa"/>
+            <w:tcW w:w="2131" w:type="dxa"/>
             <w:gridSpan w:val="2"/>
             <w:tcBorders>
               <w:top w:val="single" w:sz="8" w:space="0" w:color="00000A"/>
@@ -3991,7 +4086,7 @@
             </w:tcBorders>
             <w:shd w:fill="auto" w:val="clear"/>
             <w:tcMar>
-              <w:left w:w="58" w:type="dxa"/>
+              <w:left w:w="48" w:type="dxa"/>
             </w:tcMar>
             <w:vAlign w:val="center"/>
           </w:tcPr>
@@ -4025,7 +4120,7 @@
         </w:trPr>
         <w:tc>
           <w:tcPr>
-            <w:tcW w:w="531" w:type="dxa"/>
+            <w:tcW w:w="530" w:type="dxa"/>
             <w:tcBorders>
               <w:top w:val="single" w:sz="8" w:space="0" w:color="00000A"/>
               <w:left w:val="single" w:sz="8" w:space="0" w:color="00000A"/>
@@ -4036,7 +4131,7 @@
             </w:tcBorders>
             <w:shd w:fill="auto" w:val="clear"/>
             <w:tcMar>
-              <w:left w:w="48" w:type="dxa"/>
+              <w:left w:w="38" w:type="dxa"/>
             </w:tcMar>
             <w:vAlign w:val="bottom"/>
           </w:tcPr>
@@ -4083,7 +4178,7 @@
             </w:tcBorders>
             <w:shd w:fill="auto" w:val="clear"/>
             <w:tcMar>
-              <w:left w:w="58" w:type="dxa"/>
+              <w:left w:w="48" w:type="dxa"/>
             </w:tcMar>
             <w:vAlign w:val="center"/>
           </w:tcPr>
@@ -4118,7 +4213,7 @@
         </w:tc>
         <w:tc>
           <w:tcPr>
-            <w:tcW w:w="2130" w:type="dxa"/>
+            <w:tcW w:w="2131" w:type="dxa"/>
             <w:gridSpan w:val="2"/>
             <w:tcBorders>
               <w:top w:val="single" w:sz="8" w:space="0" w:color="00000A"/>
@@ -4130,7 +4225,7 @@
             </w:tcBorders>
             <w:shd w:fill="auto" w:val="clear"/>
             <w:tcMar>
-              <w:left w:w="58" w:type="dxa"/>
+              <w:left w:w="48" w:type="dxa"/>
             </w:tcMar>
             <w:vAlign w:val="center"/>
           </w:tcPr>
@@ -4164,7 +4259,7 @@
         </w:trPr>
         <w:tc>
           <w:tcPr>
-            <w:tcW w:w="531" w:type="dxa"/>
+            <w:tcW w:w="530" w:type="dxa"/>
             <w:tcBorders>
               <w:top w:val="single" w:sz="8" w:space="0" w:color="00000A"/>
               <w:left w:val="single" w:sz="8" w:space="0" w:color="00000A"/>
@@ -4175,7 +4270,7 @@
             </w:tcBorders>
             <w:shd w:fill="auto" w:val="clear"/>
             <w:tcMar>
-              <w:left w:w="48" w:type="dxa"/>
+              <w:left w:w="38" w:type="dxa"/>
             </w:tcMar>
             <w:vAlign w:val="bottom"/>
           </w:tcPr>
@@ -4222,7 +4317,7 @@
             </w:tcBorders>
             <w:shd w:fill="auto" w:val="clear"/>
             <w:tcMar>
-              <w:left w:w="58" w:type="dxa"/>
+              <w:left w:w="48" w:type="dxa"/>
             </w:tcMar>
             <w:vAlign w:val="center"/>
           </w:tcPr>
@@ -4257,7 +4352,7 @@
         </w:tc>
         <w:tc>
           <w:tcPr>
-            <w:tcW w:w="2130" w:type="dxa"/>
+            <w:tcW w:w="2131" w:type="dxa"/>
             <w:gridSpan w:val="2"/>
             <w:tcBorders>
               <w:top w:val="single" w:sz="8" w:space="0" w:color="00000A"/>
@@ -4269,7 +4364,7 @@
             </w:tcBorders>
             <w:shd w:fill="auto" w:val="clear"/>
             <w:tcMar>
-              <w:left w:w="58" w:type="dxa"/>
+              <w:left w:w="48" w:type="dxa"/>
             </w:tcMar>
             <w:vAlign w:val="center"/>
           </w:tcPr>
@@ -4303,7 +4398,7 @@
         </w:trPr>
         <w:tc>
           <w:tcPr>
-            <w:tcW w:w="531" w:type="dxa"/>
+            <w:tcW w:w="530" w:type="dxa"/>
             <w:tcBorders>
               <w:top w:val="single" w:sz="8" w:space="0" w:color="00000A"/>
               <w:left w:val="single" w:sz="8" w:space="0" w:color="00000A"/>
@@ -4314,7 +4409,7 @@
             </w:tcBorders>
             <w:shd w:fill="auto" w:val="clear"/>
             <w:tcMar>
-              <w:left w:w="48" w:type="dxa"/>
+              <w:left w:w="38" w:type="dxa"/>
             </w:tcMar>
             <w:vAlign w:val="bottom"/>
           </w:tcPr>
@@ -4361,7 +4456,7 @@
             </w:tcBorders>
             <w:shd w:fill="auto" w:val="clear"/>
             <w:tcMar>
-              <w:left w:w="58" w:type="dxa"/>
+              <w:left w:w="48" w:type="dxa"/>
             </w:tcMar>
             <w:vAlign w:val="center"/>
           </w:tcPr>
@@ -4396,7 +4491,7 @@
         </w:tc>
         <w:tc>
           <w:tcPr>
-            <w:tcW w:w="2130" w:type="dxa"/>
+            <w:tcW w:w="2131" w:type="dxa"/>
             <w:gridSpan w:val="2"/>
             <w:tcBorders>
               <w:top w:val="single" w:sz="8" w:space="0" w:color="00000A"/>
@@ -4408,7 +4503,7 @@
             </w:tcBorders>
             <w:shd w:fill="auto" w:val="clear"/>
             <w:tcMar>
-              <w:left w:w="58" w:type="dxa"/>
+              <w:left w:w="48" w:type="dxa"/>
             </w:tcMar>
             <w:vAlign w:val="center"/>
           </w:tcPr>
@@ -4442,7 +4537,7 @@
         </w:trPr>
         <w:tc>
           <w:tcPr>
-            <w:tcW w:w="531" w:type="dxa"/>
+            <w:tcW w:w="530" w:type="dxa"/>
             <w:tcBorders>
               <w:top w:val="single" w:sz="8" w:space="0" w:color="00000A"/>
               <w:left w:val="single" w:sz="8" w:space="0" w:color="00000A"/>
@@ -4453,7 +4548,7 @@
             </w:tcBorders>
             <w:shd w:fill="auto" w:val="clear"/>
             <w:tcMar>
-              <w:left w:w="48" w:type="dxa"/>
+              <w:left w:w="38" w:type="dxa"/>
             </w:tcMar>
             <w:vAlign w:val="bottom"/>
           </w:tcPr>
@@ -4500,7 +4595,7 @@
             </w:tcBorders>
             <w:shd w:fill="auto" w:val="clear"/>
             <w:tcMar>
-              <w:left w:w="58" w:type="dxa"/>
+              <w:left w:w="48" w:type="dxa"/>
             </w:tcMar>
             <w:vAlign w:val="center"/>
           </w:tcPr>
@@ -4535,7 +4630,7 @@
         </w:tc>
         <w:tc>
           <w:tcPr>
-            <w:tcW w:w="2130" w:type="dxa"/>
+            <w:tcW w:w="2131" w:type="dxa"/>
             <w:gridSpan w:val="2"/>
             <w:tcBorders>
               <w:top w:val="single" w:sz="8" w:space="0" w:color="00000A"/>
@@ -4547,7 +4642,7 @@
             </w:tcBorders>
             <w:shd w:fill="auto" w:val="clear"/>
             <w:tcMar>
-              <w:left w:w="58" w:type="dxa"/>
+              <w:left w:w="48" w:type="dxa"/>
             </w:tcMar>
             <w:vAlign w:val="center"/>
           </w:tcPr>
@@ -4581,7 +4676,7 @@
         </w:trPr>
         <w:tc>
           <w:tcPr>
-            <w:tcW w:w="531" w:type="dxa"/>
+            <w:tcW w:w="530" w:type="dxa"/>
             <w:tcBorders>
               <w:top w:val="single" w:sz="8" w:space="0" w:color="00000A"/>
               <w:left w:val="single" w:sz="8" w:space="0" w:color="00000A"/>
@@ -4592,7 +4687,7 @@
             </w:tcBorders>
             <w:shd w:fill="auto" w:val="clear"/>
             <w:tcMar>
-              <w:left w:w="48" w:type="dxa"/>
+              <w:left w:w="38" w:type="dxa"/>
             </w:tcMar>
             <w:vAlign w:val="bottom"/>
           </w:tcPr>
@@ -4637,7 +4732,7 @@
             </w:tcBorders>
             <w:shd w:fill="auto" w:val="clear"/>
             <w:tcMar>
-              <w:left w:w="58" w:type="dxa"/>
+              <w:left w:w="48" w:type="dxa"/>
             </w:tcMar>
             <w:vAlign w:val="center"/>
           </w:tcPr>
@@ -4684,7 +4779,7 @@
         </w:tc>
         <w:tc>
           <w:tcPr>
-            <w:tcW w:w="2130" w:type="dxa"/>
+            <w:tcW w:w="2131" w:type="dxa"/>
             <w:gridSpan w:val="2"/>
             <w:tcBorders>
               <w:top w:val="single" w:sz="8" w:space="0" w:color="00000A"/>
@@ -4696,7 +4791,7 @@
             </w:tcBorders>
             <w:shd w:fill="auto" w:val="clear"/>
             <w:tcMar>
-              <w:left w:w="58" w:type="dxa"/>
+              <w:left w:w="48" w:type="dxa"/>
             </w:tcMar>
             <w:vAlign w:val="center"/>
           </w:tcPr>
@@ -4730,7 +4825,7 @@
         </w:trPr>
         <w:tc>
           <w:tcPr>
-            <w:tcW w:w="531" w:type="dxa"/>
+            <w:tcW w:w="530" w:type="dxa"/>
             <w:tcBorders>
               <w:top w:val="single" w:sz="8" w:space="0" w:color="00000A"/>
               <w:left w:val="single" w:sz="8" w:space="0" w:color="00000A"/>
@@ -4741,7 +4836,7 @@
             </w:tcBorders>
             <w:shd w:fill="auto" w:val="clear"/>
             <w:tcMar>
-              <w:left w:w="48" w:type="dxa"/>
+              <w:left w:w="38" w:type="dxa"/>
             </w:tcMar>
             <w:vAlign w:val="bottom"/>
           </w:tcPr>
@@ -4786,7 +4881,7 @@
             </w:tcBorders>
             <w:shd w:fill="auto" w:val="clear"/>
             <w:tcMar>
-              <w:left w:w="58" w:type="dxa"/>
+              <w:left w:w="48" w:type="dxa"/>
             </w:tcMar>
             <w:vAlign w:val="center"/>
           </w:tcPr>
@@ -4833,7 +4928,7 @@
         </w:tc>
         <w:tc>
           <w:tcPr>
-            <w:tcW w:w="2130" w:type="dxa"/>
+            <w:tcW w:w="2131" w:type="dxa"/>
             <w:gridSpan w:val="2"/>
             <w:tcBorders>
               <w:top w:val="single" w:sz="8" w:space="0" w:color="00000A"/>
@@ -4845,7 +4940,7 @@
             </w:tcBorders>
             <w:shd w:fill="auto" w:val="clear"/>
             <w:tcMar>
-              <w:left w:w="58" w:type="dxa"/>
+              <w:left w:w="48" w:type="dxa"/>
             </w:tcMar>
             <w:vAlign w:val="center"/>
           </w:tcPr>
@@ -4879,7 +4974,7 @@
         </w:trPr>
         <w:tc>
           <w:tcPr>
-            <w:tcW w:w="531" w:type="dxa"/>
+            <w:tcW w:w="530" w:type="dxa"/>
             <w:tcBorders/>
             <w:shd w:fill="auto" w:val="clear"/>
             <w:vAlign w:val="bottom"/>
@@ -4905,7 +5000,7 @@
         </w:tc>
         <w:tc>
           <w:tcPr>
-            <w:tcW w:w="8850" w:type="dxa"/>
+            <w:tcW w:w="8851" w:type="dxa"/>
             <w:gridSpan w:val="3"/>
             <w:tcBorders>
               <w:top w:val="single" w:sz="8" w:space="0" w:color="00000A"/>
@@ -4915,7 +5010,7 @@
             </w:tcBorders>
             <w:shd w:fill="auto" w:val="clear"/>
             <w:tcMar>
-              <w:left w:w="48" w:type="dxa"/>
+              <w:left w:w="38" w:type="dxa"/>
             </w:tcMar>
             <w:vAlign w:val="center"/>
           </w:tcPr>
@@ -5202,7 +5297,7 @@
       <w:tblPr>
         <w:tblW w:w="4750" w:type="pct"/>
         <w:jc w:val="left"/>
-        <w:tblInd w:w="84" w:type="dxa"/>
+        <w:tblInd w:w="79" w:type="dxa"/>
         <w:tblBorders>
           <w:top w:val="single" w:sz="4" w:space="0" w:color="00000A"/>
           <w:left w:val="single" w:sz="4" w:space="0" w:color="00000A"/>
@@ -5213,7 +5308,7 @@
         </w:tblBorders>
         <w:tblCellMar>
           <w:top w:w="0" w:type="dxa"/>
-          <w:left w:w="78" w:type="dxa"/>
+          <w:left w:w="73" w:type="dxa"/>
           <w:bottom w:w="0" w:type="dxa"/>
           <w:right w:w="108" w:type="dxa"/>
         </w:tblCellMar>
@@ -5240,7 +5335,7 @@
             </w:tcBorders>
             <w:shd w:fill="auto" w:val="clear"/>
             <w:tcMar>
-              <w:left w:w="78" w:type="dxa"/>
+              <w:left w:w="73" w:type="dxa"/>
             </w:tcMar>
           </w:tcPr>
           <w:p>
@@ -5276,7 +5371,7 @@
             </w:tcBorders>
             <w:shd w:fill="auto" w:val="clear"/>
             <w:tcMar>
-              <w:left w:w="78" w:type="dxa"/>
+              <w:left w:w="73" w:type="dxa"/>
             </w:tcMar>
             <w:vAlign w:val="center"/>
           </w:tcPr>
@@ -5313,7 +5408,7 @@
             </w:tcBorders>
             <w:shd w:fill="auto" w:val="clear"/>
             <w:tcMar>
-              <w:left w:w="78" w:type="dxa"/>
+              <w:left w:w="73" w:type="dxa"/>
             </w:tcMar>
           </w:tcPr>
           <w:p>
@@ -5349,7 +5444,7 @@
             </w:tcBorders>
             <w:shd w:fill="auto" w:val="clear"/>
             <w:tcMar>
-              <w:left w:w="78" w:type="dxa"/>
+              <w:left w:w="73" w:type="dxa"/>
             </w:tcMar>
           </w:tcPr>
           <w:p>
@@ -5391,7 +5486,7 @@
             </w:tcBorders>
             <w:shd w:fill="auto" w:val="clear"/>
             <w:tcMar>
-              <w:left w:w="78" w:type="dxa"/>
+              <w:left w:w="73" w:type="dxa"/>
             </w:tcMar>
           </w:tcPr>
           <w:p>
@@ -5423,7 +5518,7 @@
             </w:tcBorders>
             <w:shd w:fill="auto" w:val="clear"/>
             <w:tcMar>
-              <w:left w:w="78" w:type="dxa"/>
+              <w:left w:w="73" w:type="dxa"/>
             </w:tcMar>
             <w:vAlign w:val="center"/>
           </w:tcPr>
@@ -5462,7 +5557,7 @@
             </w:tcBorders>
             <w:shd w:fill="auto" w:val="clear"/>
             <w:tcMar>
-              <w:left w:w="78" w:type="dxa"/>
+              <w:left w:w="73" w:type="dxa"/>
             </w:tcMar>
           </w:tcPr>
           <w:p>
@@ -5505,7 +5600,7 @@
             </w:tcBorders>
             <w:shd w:fill="auto" w:val="clear"/>
             <w:tcMar>
-              <w:left w:w="78" w:type="dxa"/>
+              <w:left w:w="73" w:type="dxa"/>
             </w:tcMar>
           </w:tcPr>
           <w:p>
@@ -5547,7 +5642,7 @@
             </w:tcBorders>
             <w:shd w:fill="auto" w:val="clear"/>
             <w:tcMar>
-              <w:left w:w="78" w:type="dxa"/>
+              <w:left w:w="73" w:type="dxa"/>
             </w:tcMar>
           </w:tcPr>
           <w:p>
@@ -5578,7 +5673,7 @@
             </w:tcBorders>
             <w:shd w:fill="auto" w:val="clear"/>
             <w:tcMar>
-              <w:left w:w="78" w:type="dxa"/>
+              <w:left w:w="73" w:type="dxa"/>
             </w:tcMar>
             <w:vAlign w:val="center"/>
           </w:tcPr>
@@ -5617,7 +5712,7 @@
             </w:tcBorders>
             <w:shd w:fill="auto" w:val="clear"/>
             <w:tcMar>
-              <w:left w:w="78" w:type="dxa"/>
+              <w:left w:w="73" w:type="dxa"/>
             </w:tcMar>
           </w:tcPr>
           <w:p>
@@ -5660,7 +5755,7 @@
             </w:tcBorders>
             <w:shd w:fill="auto" w:val="clear"/>
             <w:tcMar>
-              <w:left w:w="78" w:type="dxa"/>
+              <w:left w:w="73" w:type="dxa"/>
             </w:tcMar>
           </w:tcPr>
           <w:p>
@@ -5704,7 +5799,7 @@
             </w:tcBorders>
             <w:shd w:fill="auto" w:val="clear"/>
             <w:tcMar>
-              <w:left w:w="78" w:type="dxa"/>
+              <w:left w:w="73" w:type="dxa"/>
             </w:tcMar>
           </w:tcPr>
           <w:p>
@@ -5739,7 +5834,7 @@
             </w:tcBorders>
             <w:shd w:fill="auto" w:val="clear"/>
             <w:tcMar>
-              <w:left w:w="78" w:type="dxa"/>
+              <w:left w:w="73" w:type="dxa"/>
             </w:tcMar>
             <w:vAlign w:val="center"/>
           </w:tcPr>
@@ -5776,7 +5871,7 @@
             </w:tcBorders>
             <w:shd w:fill="auto" w:val="clear"/>
             <w:tcMar>
-              <w:left w:w="78" w:type="dxa"/>
+              <w:left w:w="73" w:type="dxa"/>
             </w:tcMar>
           </w:tcPr>
           <w:p>
@@ -5819,7 +5914,7 @@
             </w:tcBorders>
             <w:shd w:fill="auto" w:val="clear"/>
             <w:tcMar>
-              <w:left w:w="78" w:type="dxa"/>
+              <w:left w:w="73" w:type="dxa"/>
             </w:tcMar>
           </w:tcPr>
           <w:p>
@@ -5840,14 +5935,14 @@
               </w:rPr>
               <w:t>{issue.</w:t>
             </w:r>
-            <w:bookmarkStart w:id="2" w:name="__DdeLink__4412_4130706824"/>
+            <w:bookmarkStart w:id="6" w:name="__DdeLink__4412_4130706824"/>
             <w:r>
               <w:rPr>
                 <w:rFonts w:ascii="Times New Roman" w:hAnsi="Times New Roman"/>
               </w:rPr>
               <w:t>scoring_revenue_reduction</w:t>
             </w:r>
-            <w:bookmarkEnd w:id="2"/>
+            <w:bookmarkEnd w:id="6"/>
             <w:r>
               <w:rPr>
                 <w:rFonts w:ascii="Times New Roman" w:hAnsi="Times New Roman"/>
@@ -5875,7 +5970,7 @@
             </w:tcBorders>
             <w:shd w:fill="auto" w:val="clear"/>
             <w:tcMar>
-              <w:left w:w="78" w:type="dxa"/>
+              <w:left w:w="73" w:type="dxa"/>
             </w:tcMar>
           </w:tcPr>
           <w:p>
@@ -5909,7 +6004,7 @@
             </w:tcBorders>
             <w:shd w:fill="auto" w:val="clear"/>
             <w:tcMar>
-              <w:left w:w="78" w:type="dxa"/>
+              <w:left w:w="73" w:type="dxa"/>
             </w:tcMar>
             <w:vAlign w:val="center"/>
           </w:tcPr>
@@ -5948,7 +6043,7 @@
             </w:tcBorders>
             <w:shd w:fill="auto" w:val="clear"/>
             <w:tcMar>
-              <w:left w:w="78" w:type="dxa"/>
+              <w:left w:w="73" w:type="dxa"/>
             </w:tcMar>
           </w:tcPr>
           <w:p>
@@ -5991,7 +6086,7 @@
             </w:tcBorders>
             <w:shd w:fill="auto" w:val="clear"/>
             <w:tcMar>
-              <w:left w:w="78" w:type="dxa"/>
+              <w:left w:w="73" w:type="dxa"/>
             </w:tcMar>
           </w:tcPr>
           <w:p>
@@ -6030,7 +6125,7 @@
             </w:tcBorders>
             <w:shd w:fill="auto" w:val="clear"/>
             <w:tcMar>
-              <w:left w:w="78" w:type="dxa"/>
+              <w:left w:w="73" w:type="dxa"/>
             </w:tcMar>
           </w:tcPr>
           <w:p>
@@ -6062,7 +6157,7 @@
             </w:tcBorders>
             <w:shd w:fill="auto" w:val="clear"/>
             <w:tcMar>
-              <w:left w:w="78" w:type="dxa"/>
+              <w:left w:w="73" w:type="dxa"/>
             </w:tcMar>
             <w:vAlign w:val="center"/>
           </w:tcPr>
@@ -6101,7 +6196,7 @@
             </w:tcBorders>
             <w:shd w:fill="auto" w:val="clear"/>
             <w:tcMar>
-              <w:left w:w="78" w:type="dxa"/>
+              <w:left w:w="73" w:type="dxa"/>
             </w:tcMar>
           </w:tcPr>
           <w:p>
@@ -6139,7 +6234,7 @@
             </w:tcBorders>
             <w:shd w:fill="auto" w:val="clear"/>
             <w:tcMar>
-              <w:left w:w="78" w:type="dxa"/>
+              <w:left w:w="73" w:type="dxa"/>
             </w:tcMar>
           </w:tcPr>
           <w:p>
@@ -6181,7 +6276,7 @@
             </w:tcBorders>
             <w:shd w:fill="auto" w:val="clear"/>
             <w:tcMar>
-              <w:left w:w="78" w:type="dxa"/>
+              <w:left w:w="73" w:type="dxa"/>
             </w:tcMar>
           </w:tcPr>
           <w:p>
@@ -6212,7 +6307,7 @@
             </w:tcBorders>
             <w:shd w:fill="auto" w:val="clear"/>
             <w:tcMar>
-              <w:left w:w="78" w:type="dxa"/>
+              <w:left w:w="73" w:type="dxa"/>
             </w:tcMar>
             <w:vAlign w:val="center"/>
           </w:tcPr>
@@ -6249,7 +6344,7 @@
             </w:tcBorders>
             <w:shd w:fill="auto" w:val="clear"/>
             <w:tcMar>
-              <w:left w:w="78" w:type="dxa"/>
+              <w:left w:w="73" w:type="dxa"/>
             </w:tcMar>
           </w:tcPr>
           <w:p>
@@ -6287,7 +6382,7 @@
             </w:tcBorders>
             <w:shd w:fill="auto" w:val="clear"/>
             <w:tcMar>
-              <w:left w:w="78" w:type="dxa"/>
+              <w:left w:w="73" w:type="dxa"/>
             </w:tcMar>
           </w:tcPr>
           <w:p>
@@ -6328,7 +6423,7 @@
             </w:tcBorders>
             <w:shd w:fill="auto" w:val="clear"/>
             <w:tcMar>
-              <w:left w:w="78" w:type="dxa"/>
+              <w:left w:w="73" w:type="dxa"/>
             </w:tcMar>
           </w:tcPr>
           <w:p>
@@ -6360,7 +6455,7 @@
             </w:tcBorders>
             <w:shd w:fill="auto" w:val="clear"/>
             <w:tcMar>
-              <w:left w:w="78" w:type="dxa"/>
+              <w:left w:w="73" w:type="dxa"/>
             </w:tcMar>
             <w:vAlign w:val="center"/>
           </w:tcPr>
@@ -6397,7 +6492,7 @@
             </w:tcBorders>
             <w:shd w:fill="auto" w:val="clear"/>
             <w:tcMar>
-              <w:left w:w="78" w:type="dxa"/>
+              <w:left w:w="73" w:type="dxa"/>
             </w:tcMar>
           </w:tcPr>
           <w:p>
@@ -6435,7 +6530,7 @@
             </w:tcBorders>
             <w:shd w:fill="auto" w:val="clear"/>
             <w:tcMar>
-              <w:left w:w="78" w:type="dxa"/>
+              <w:left w:w="73" w:type="dxa"/>
             </w:tcMar>
           </w:tcPr>
           <w:p>
@@ -6477,7 +6572,7 @@
             </w:tcBorders>
             <w:shd w:fill="auto" w:val="clear"/>
             <w:tcMar>
-              <w:left w:w="78" w:type="dxa"/>
+              <w:left w:w="73" w:type="dxa"/>
             </w:tcMar>
           </w:tcPr>
           <w:p>
@@ -6508,7 +6603,7 @@
             </w:tcBorders>
             <w:shd w:fill="auto" w:val="clear"/>
             <w:tcMar>
-              <w:left w:w="78" w:type="dxa"/>
+              <w:left w:w="73" w:type="dxa"/>
             </w:tcMar>
             <w:vAlign w:val="center"/>
           </w:tcPr>
@@ -6547,7 +6642,7 @@
             </w:tcBorders>
             <w:shd w:fill="auto" w:val="clear"/>
             <w:tcMar>
-              <w:left w:w="78" w:type="dxa"/>
+              <w:left w:w="73" w:type="dxa"/>
             </w:tcMar>
           </w:tcPr>
           <w:p>
@@ -6585,7 +6680,7 @@
             </w:tcBorders>
             <w:shd w:fill="auto" w:val="clear"/>
             <w:tcMar>
-              <w:left w:w="78" w:type="dxa"/>
+              <w:left w:w="73" w:type="dxa"/>
             </w:tcMar>
           </w:tcPr>
           <w:p>
@@ -6625,7 +6720,7 @@
             </w:tcBorders>
             <w:shd w:fill="auto" w:val="clear"/>
             <w:tcMar>
-              <w:left w:w="78" w:type="dxa"/>
+              <w:left w:w="73" w:type="dxa"/>
             </w:tcMar>
           </w:tcPr>
           <w:p>
@@ -6657,7 +6752,7 @@
             </w:tcBorders>
             <w:shd w:fill="auto" w:val="clear"/>
             <w:tcMar>
-              <w:left w:w="78" w:type="dxa"/>
+              <w:left w:w="73" w:type="dxa"/>
             </w:tcMar>
             <w:vAlign w:val="center"/>
           </w:tcPr>
@@ -6671,8 +6766,8 @@
                 <w:szCs w:val="22"/>
               </w:rPr>
             </w:pPr>
-            <w:bookmarkStart w:id="3" w:name="__DdeLink__5585_4130706824"/>
-            <w:bookmarkEnd w:id="3"/>
+            <w:bookmarkStart w:id="7" w:name="__DdeLink__5585_4130706824"/>
+            <w:bookmarkEnd w:id="7"/>
             <w:r>
               <w:rPr>
                 <w:i/>
@@ -6696,7 +6791,7 @@
             </w:tcBorders>
             <w:shd w:fill="auto" w:val="clear"/>
             <w:tcMar>
-              <w:left w:w="78" w:type="dxa"/>
+              <w:left w:w="73" w:type="dxa"/>
             </w:tcMar>
           </w:tcPr>
           <w:p>
@@ -6730,7 +6825,7 @@
             </w:tcBorders>
             <w:shd w:fill="auto" w:val="clear"/>
             <w:tcMar>
-              <w:left w:w="78" w:type="dxa"/>
+              <w:left w:w="73" w:type="dxa"/>
             </w:tcMar>
           </w:tcPr>
           <w:p>
@@ -6771,7 +6866,7 @@
             </w:tcBorders>
             <w:shd w:fill="auto" w:val="clear"/>
             <w:tcMar>
-              <w:left w:w="78" w:type="dxa"/>
+              <w:left w:w="73" w:type="dxa"/>
             </w:tcMar>
           </w:tcPr>
           <w:p>
@@ -6803,7 +6898,7 @@
             </w:tcBorders>
             <w:shd w:fill="auto" w:val="clear"/>
             <w:tcMar>
-              <w:left w:w="78" w:type="dxa"/>
+              <w:left w:w="73" w:type="dxa"/>
             </w:tcMar>
             <w:vAlign w:val="center"/>
           </w:tcPr>
@@ -6840,7 +6935,7 @@
             </w:tcBorders>
             <w:shd w:fill="auto" w:val="clear"/>
             <w:tcMar>
-              <w:left w:w="78" w:type="dxa"/>
+              <w:left w:w="73" w:type="dxa"/>
             </w:tcMar>
           </w:tcPr>
           <w:p>
@@ -6876,7 +6971,7 @@
             </w:tcBorders>
             <w:shd w:fill="auto" w:val="clear"/>
             <w:tcMar>
-              <w:left w:w="78" w:type="dxa"/>
+              <w:left w:w="73" w:type="dxa"/>
             </w:tcMar>
           </w:tcPr>
           <w:p>
@@ -6918,7 +7013,7 @@
             </w:tcBorders>
             <w:shd w:fill="auto" w:val="clear"/>
             <w:tcMar>
-              <w:left w:w="78" w:type="dxa"/>
+              <w:left w:w="73" w:type="dxa"/>
             </w:tcMar>
             <w:vAlign w:val="center"/>
           </w:tcPr>
@@ -6951,7 +7046,7 @@
             </w:tcBorders>
             <w:shd w:fill="auto" w:val="clear"/>
             <w:tcMar>
-              <w:left w:w="78" w:type="dxa"/>
+              <w:left w:w="73" w:type="dxa"/>
             </w:tcMar>
             <w:vAlign w:val="center"/>
           </w:tcPr>
@@ -6990,7 +7085,7 @@
             </w:tcBorders>
             <w:shd w:fill="auto" w:val="clear"/>
             <w:tcMar>
-              <w:left w:w="78" w:type="dxa"/>
+              <w:left w:w="73" w:type="dxa"/>
             </w:tcMar>
           </w:tcPr>
           <w:p>
@@ -7027,7 +7122,7 @@
             </w:tcBorders>
             <w:shd w:fill="auto" w:val="clear"/>
             <w:tcMar>
-              <w:left w:w="78" w:type="dxa"/>
+              <w:left w:w="73" w:type="dxa"/>
             </w:tcMar>
           </w:tcPr>
           <w:p>
@@ -7069,7 +7164,7 @@
             </w:tcBorders>
             <w:shd w:fill="auto" w:val="clear"/>
             <w:tcMar>
-              <w:left w:w="78" w:type="dxa"/>
+              <w:left w:w="73" w:type="dxa"/>
             </w:tcMar>
           </w:tcPr>
           <w:p>
@@ -7100,7 +7195,7 @@
             </w:tcBorders>
             <w:shd w:fill="auto" w:val="clear"/>
             <w:tcMar>
-              <w:left w:w="78" w:type="dxa"/>
+              <w:left w:w="73" w:type="dxa"/>
             </w:tcMar>
             <w:vAlign w:val="center"/>
           </w:tcPr>
@@ -7139,7 +7234,7 @@
             </w:tcBorders>
             <w:shd w:fill="auto" w:val="clear"/>
             <w:tcMar>
-              <w:left w:w="78" w:type="dxa"/>
+              <w:left w:w="73" w:type="dxa"/>
             </w:tcMar>
           </w:tcPr>
           <w:p>
@@ -7176,7 +7271,7 @@
             </w:tcBorders>
             <w:shd w:fill="auto" w:val="clear"/>
             <w:tcMar>
-              <w:left w:w="78" w:type="dxa"/>
+              <w:left w:w="73" w:type="dxa"/>
             </w:tcMar>
           </w:tcPr>
           <w:p>
@@ -7216,7 +7311,7 @@
             </w:tcBorders>
             <w:shd w:fill="auto" w:val="clear"/>
             <w:tcMar>
-              <w:left w:w="78" w:type="dxa"/>
+              <w:left w:w="73" w:type="dxa"/>
             </w:tcMar>
           </w:tcPr>
           <w:p>
@@ -7252,7 +7347,7 @@
             </w:tcBorders>
             <w:shd w:fill="auto" w:val="clear"/>
             <w:tcMar>
-              <w:left w:w="78" w:type="dxa"/>
+              <w:left w:w="73" w:type="dxa"/>
             </w:tcMar>
             <w:vAlign w:val="center"/>
           </w:tcPr>
@@ -7292,7 +7387,7 @@
             </w:tcBorders>
             <w:shd w:fill="auto" w:val="clear"/>
             <w:tcMar>
-              <w:left w:w="78" w:type="dxa"/>
+              <w:left w:w="73" w:type="dxa"/>
             </w:tcMar>
           </w:tcPr>
           <w:p>
@@ -7328,7 +7423,7 @@
             </w:tcBorders>
             <w:shd w:fill="auto" w:val="clear"/>
             <w:tcMar>
-              <w:left w:w="78" w:type="dxa"/>
+              <w:left w:w="73" w:type="dxa"/>
             </w:tcMar>
             <w:vAlign w:val="center"/>
           </w:tcPr>
@@ -7368,7 +7463,7 @@
             </w:tcBorders>
             <w:shd w:fill="auto" w:val="clear"/>
             <w:tcMar>
-              <w:left w:w="78" w:type="dxa"/>
+              <w:left w:w="73" w:type="dxa"/>
             </w:tcMar>
           </w:tcPr>
           <w:p>
@@ -7404,7 +7499,7 @@
             </w:tcBorders>
             <w:shd w:fill="auto" w:val="clear"/>
             <w:tcMar>
-              <w:left w:w="78" w:type="dxa"/>
+              <w:left w:w="73" w:type="dxa"/>
             </w:tcMar>
             <w:vAlign w:val="center"/>
           </w:tcPr>
@@ -7503,7 +7598,7 @@
       <w:tblPr>
         <w:tblW w:w="4750" w:type="pct"/>
         <w:jc w:val="left"/>
-        <w:tblInd w:w="84" w:type="dxa"/>
+        <w:tblInd w:w="79" w:type="dxa"/>
         <w:tblBorders>
           <w:top w:val="single" w:sz="4" w:space="0" w:color="00000A"/>
           <w:left w:val="single" w:sz="4" w:space="0" w:color="00000A"/>
@@ -7514,7 +7609,7 @@
         </w:tblBorders>
         <w:tblCellMar>
           <w:top w:w="0" w:type="dxa"/>
-          <w:left w:w="78" w:type="dxa"/>
+          <w:left w:w="73" w:type="dxa"/>
           <w:bottom w:w="0" w:type="dxa"/>
           <w:right w:w="108" w:type="dxa"/>
         </w:tblCellMar>
@@ -7539,7 +7634,7 @@
             </w:tcBorders>
             <w:shd w:fill="auto" w:val="clear"/>
             <w:tcMar>
-              <w:left w:w="78" w:type="dxa"/>
+              <w:left w:w="73" w:type="dxa"/>
             </w:tcMar>
             <w:vAlign w:val="center"/>
           </w:tcPr>
@@ -7572,7 +7667,7 @@
             </w:tcBorders>
             <w:shd w:fill="auto" w:val="clear"/>
             <w:tcMar>
-              <w:left w:w="78" w:type="dxa"/>
+              <w:left w:w="73" w:type="dxa"/>
             </w:tcMar>
             <w:vAlign w:val="center"/>
           </w:tcPr>
@@ -7612,7 +7707,7 @@
             </w:tcBorders>
             <w:shd w:fill="auto" w:val="clear"/>
             <w:tcMar>
-              <w:left w:w="78" w:type="dxa"/>
+              <w:left w:w="73" w:type="dxa"/>
             </w:tcMar>
             <w:vAlign w:val="center"/>
           </w:tcPr>
@@ -7645,7 +7740,7 @@
             </w:tcBorders>
             <w:shd w:fill="auto" w:val="clear"/>
             <w:tcMar>
-              <w:left w:w="78" w:type="dxa"/>
+              <w:left w:w="73" w:type="dxa"/>
             </w:tcMar>
             <w:vAlign w:val="center"/>
           </w:tcPr>
@@ -7665,14 +7760,14 @@
               </w:rPr>
               <w:t>{issue.</w:t>
             </w:r>
-            <w:bookmarkStart w:id="4" w:name="__DdeLink__5583_4130706824"/>
+            <w:bookmarkStart w:id="8" w:name="__DdeLink__5583_4130706824"/>
             <w:r>
               <w:rPr>
                 <w:rFonts w:ascii="Times New Roman" w:hAnsi="Times New Roman"/>
               </w:rPr>
               <w:t>humanized_is_real_of_issuer_activity_confirms</w:t>
             </w:r>
-            <w:bookmarkEnd w:id="4"/>
+            <w:bookmarkEnd w:id="8"/>
             <w:r>
               <w:rPr>
                 <w:rFonts w:ascii="Times New Roman" w:hAnsi="Times New Roman"/>
@@ -7818,7 +7913,7 @@
       <w:tblPr>
         <w:tblW w:w="4750" w:type="pct"/>
         <w:jc w:val="left"/>
-        <w:tblInd w:w="84" w:type="dxa"/>
+        <w:tblInd w:w="79" w:type="dxa"/>
         <w:tblBorders>
           <w:top w:val="single" w:sz="4" w:space="0" w:color="00000A"/>
           <w:left w:val="single" w:sz="4" w:space="0" w:color="00000A"/>
@@ -7829,7 +7924,7 @@
         </w:tblBorders>
         <w:tblCellMar>
           <w:top w:w="0" w:type="dxa"/>
-          <w:left w:w="78" w:type="dxa"/>
+          <w:left w:w="73" w:type="dxa"/>
           <w:bottom w:w="0" w:type="dxa"/>
           <w:right w:w="108" w:type="dxa"/>
         </w:tblCellMar>
@@ -7856,7 +7951,7 @@
             </w:tcBorders>
             <w:shd w:fill="auto" w:val="clear"/>
             <w:tcMar>
-              <w:left w:w="78" w:type="dxa"/>
+              <w:left w:w="73" w:type="dxa"/>
             </w:tcMar>
           </w:tcPr>
           <w:p>
@@ -7888,7 +7983,7 @@
             </w:tcBorders>
             <w:shd w:fill="auto" w:val="clear"/>
             <w:tcMar>
-              <w:left w:w="78" w:type="dxa"/>
+              <w:left w:w="73" w:type="dxa"/>
             </w:tcMar>
           </w:tcPr>
           <w:p>
@@ -7931,7 +8026,7 @@
             </w:tcBorders>
             <w:shd w:fill="auto" w:val="clear"/>
             <w:tcMar>
-              <w:left w:w="78" w:type="dxa"/>
+              <w:left w:w="73" w:type="dxa"/>
             </w:tcMar>
           </w:tcPr>
           <w:p>
@@ -7963,7 +8058,7 @@
             </w:tcBorders>
             <w:shd w:fill="auto" w:val="clear"/>
             <w:tcMar>
-              <w:left w:w="78" w:type="dxa"/>
+              <w:left w:w="73" w:type="dxa"/>
             </w:tcMar>
           </w:tcPr>
           <w:p>
@@ -8003,7 +8098,7 @@
             </w:tcBorders>
             <w:shd w:fill="auto" w:val="clear"/>
             <w:tcMar>
-              <w:left w:w="78" w:type="dxa"/>
+              <w:left w:w="73" w:type="dxa"/>
             </w:tcMar>
           </w:tcPr>
           <w:p>
@@ -8035,7 +8130,7 @@
             </w:tcBorders>
             <w:shd w:fill="auto" w:val="clear"/>
             <w:tcMar>
-              <w:left w:w="78" w:type="dxa"/>
+              <w:left w:w="73" w:type="dxa"/>
             </w:tcMar>
           </w:tcPr>
           <w:p>

</xml_diff>